<commit_message>
Still adding resource competition
</commit_message>
<xml_diff>
--- a/BiTZ-ODD.docx
+++ b/BiTZ-ODD.docx
@@ -2370,7 +2370,7 @@
           <w:p>
             <w:pPr>
               <w:rPr>
-                <w:color w:val="000000" w:themeColor="text1"/>
+                <w:color w:val="E7E6E6" w:themeColor="background2"/>
               </w:rPr>
             </w:pPr>
           </w:p>
@@ -2382,12 +2382,12 @@
           <w:p>
             <w:pPr>
               <w:rPr>
-                <w:color w:val="000000" w:themeColor="text1"/>
-              </w:rPr>
-            </w:pPr>
-            <w:r>
-              <w:rPr>
-                <w:color w:val="000000" w:themeColor="text1"/>
+                <w:color w:val="E7E6E6" w:themeColor="background2"/>
+              </w:rPr>
+            </w:pPr>
+            <w:r>
+              <w:rPr>
+                <w:color w:val="E7E6E6" w:themeColor="background2"/>
               </w:rPr>
               <w:t>Map of the minimal distances to the other land use classes</w:t>
             </w:r>
@@ -2465,7 +2465,7 @@
           <w:p>
             <w:pPr>
               <w:rPr>
-                <w:color w:val="000000" w:themeColor="text1"/>
+                <w:color w:val="E7E6E6" w:themeColor="background2"/>
               </w:rPr>
             </w:pPr>
           </w:p>
@@ -2477,12 +2477,12 @@
           <w:p>
             <w:pPr>
               <w:rPr>
-                <w:color w:val="000000" w:themeColor="text1"/>
-              </w:rPr>
-            </w:pPr>
-            <w:r>
-              <w:rPr>
-                <w:color w:val="000000" w:themeColor="text1"/>
+                <w:color w:val="E7E6E6" w:themeColor="background2"/>
+              </w:rPr>
+            </w:pPr>
+            <w:r>
+              <w:rPr>
+                <w:color w:val="E7E6E6" w:themeColor="background2"/>
               </w:rPr>
               <w:t>Defines the maximal capacity of a patch (for all FT populations in it)</w:t>
             </w:r>
@@ -2709,24 +2709,17 @@
         <w:tc>
           <w:tcPr>
             <w:tcW w:w="737" w:type="dxa"/>
-            <w:vMerge w:val="restart"/>
-            <w:textDirection w:val="btLr"/>
-            <w:vAlign w:val="center"/>
-          </w:tcPr>
-          <w:p>
-            <w:pPr>
-              <w:ind w:left="113" w:right="113"/>
-              <w:jc w:val="center"/>
-              <w:rPr>
-                <w:color w:val="000000" w:themeColor="text1"/>
-              </w:rPr>
-            </w:pPr>
-            <w:r>
-              <w:rPr>
-                <w:color w:val="000000" w:themeColor="text1"/>
-              </w:rPr>
-              <w:t>Functional type</w:t>
-            </w:r>
+            <w:vMerge/>
+          </w:tcPr>
+          <w:p>
+            <w:pPr>
+              <w:tabs>
+                <w:tab w:val="center" w:pos="2157"/>
+              </w:tabs>
+              <w:rPr>
+                <w:color w:val="000000" w:themeColor="text1"/>
+              </w:rPr>
+            </w:pPr>
           </w:p>
         </w:tc>
         <w:tc>
@@ -2735,6 +2728,9 @@
           </w:tcPr>
           <w:p>
             <w:pPr>
+              <w:tabs>
+                <w:tab w:val="center" w:pos="2157"/>
+              </w:tabs>
               <w:rPr>
                 <w:color w:val="000000" w:themeColor="text1"/>
               </w:rPr>
@@ -2744,7 +2740,7 @@
               <w:rPr>
                 <w:color w:val="000000" w:themeColor="text1"/>
               </w:rPr>
-              <w:t>FtLinkList</w:t>
+              <w:t>PID_def</w:t>
             </w:r>
             <w:proofErr w:type="spellEnd"/>
           </w:p>
@@ -2759,12 +2755,14 @@
                 <w:color w:val="000000" w:themeColor="text1"/>
               </w:rPr>
             </w:pPr>
-            <w:r>
-              <w:rPr>
-                <w:color w:val="000000" w:themeColor="text1"/>
-              </w:rPr>
-              <w:t>List</w:t>
-            </w:r>
+            <w:proofErr w:type="spellStart"/>
+            <w:r>
+              <w:rPr>
+                <w:color w:val="000000" w:themeColor="text1"/>
+              </w:rPr>
+              <w:t>Struct</w:t>
+            </w:r>
+            <w:proofErr w:type="spellEnd"/>
           </w:p>
         </w:tc>
         <w:tc>
@@ -2793,7 +2791,7 @@
               <w:rPr>
                 <w:color w:val="000000" w:themeColor="text1"/>
               </w:rPr>
-              <w:t>List of all FT</w:t>
+              <w:t>Stores information of patch</w:t>
             </w:r>
           </w:p>
         </w:tc>
@@ -2818,6 +2816,9 @@
           </w:tcPr>
           <w:p>
             <w:pPr>
+              <w:tabs>
+                <w:tab w:val="center" w:pos="2157"/>
+              </w:tabs>
               <w:rPr>
                 <w:color w:val="000000" w:themeColor="text1"/>
               </w:rPr>
@@ -2830,6 +2831,28 @@
           </w:tcPr>
           <w:p>
             <w:pPr>
+              <w:tabs>
+                <w:tab w:val="center" w:pos="2157"/>
+              </w:tabs>
+              <w:jc w:val="right"/>
+              <w:rPr>
+                <w:color w:val="000000" w:themeColor="text1"/>
+              </w:rPr>
+            </w:pPr>
+            <w:r>
+              <w:rPr>
+                <w:color w:val="000000" w:themeColor="text1"/>
+              </w:rPr>
+              <w:t>PID</w:t>
+            </w:r>
+          </w:p>
+        </w:tc>
+        <w:tc>
+          <w:tcPr>
+            <w:tcW w:w="1000" w:type="dxa"/>
+          </w:tcPr>
+          <w:p>
+            <w:pPr>
               <w:rPr>
                 <w:color w:val="000000" w:themeColor="text1"/>
               </w:rPr>
@@ -2839,31 +2862,13 @@
               <w:rPr>
                 <w:color w:val="000000" w:themeColor="text1"/>
               </w:rPr>
-              <w:t>FT_type</w:t>
+              <w:t>Int</w:t>
             </w:r>
             <w:proofErr w:type="spellEnd"/>
           </w:p>
         </w:tc>
         <w:tc>
           <w:tcPr>
-            <w:tcW w:w="1000" w:type="dxa"/>
-          </w:tcPr>
-          <w:p>
-            <w:pPr>
-              <w:rPr>
-                <w:color w:val="000000" w:themeColor="text1"/>
-              </w:rPr>
-            </w:pPr>
-            <w:r>
-              <w:rPr>
-                <w:color w:val="000000" w:themeColor="text1"/>
-              </w:rPr>
-              <w:t>string</w:t>
-            </w:r>
-          </w:p>
-        </w:tc>
-        <w:tc>
-          <w:tcPr>
             <w:tcW w:w="1555" w:type="dxa"/>
           </w:tcPr>
           <w:p>
@@ -2888,7 +2893,7 @@
               <w:rPr>
                 <w:color w:val="000000" w:themeColor="text1"/>
               </w:rPr>
-              <w:t>Type identifier</w:t>
+              <w:t>Patch ID</w:t>
             </w:r>
           </w:p>
         </w:tc>
@@ -2913,6 +2918,9 @@
           </w:tcPr>
           <w:p>
             <w:pPr>
+              <w:tabs>
+                <w:tab w:val="center" w:pos="2157"/>
+              </w:tabs>
               <w:rPr>
                 <w:color w:val="000000" w:themeColor="text1"/>
               </w:rPr>
@@ -2925,15 +2933,19 @@
           </w:tcPr>
           <w:p>
             <w:pPr>
-              <w:rPr>
-                <w:color w:val="000000" w:themeColor="text1"/>
-              </w:rPr>
-            </w:pPr>
-            <w:r>
-              <w:rPr>
-                <w:color w:val="000000" w:themeColor="text1"/>
-              </w:rPr>
-              <w:t>FT_ID</w:t>
+              <w:tabs>
+                <w:tab w:val="center" w:pos="2157"/>
+              </w:tabs>
+              <w:jc w:val="right"/>
+              <w:rPr>
+                <w:color w:val="000000" w:themeColor="text1"/>
+              </w:rPr>
+            </w:pPr>
+            <w:r>
+              <w:rPr>
+                <w:color w:val="000000" w:themeColor="text1"/>
+              </w:rPr>
+              <w:t>Type</w:t>
             </w:r>
           </w:p>
         </w:tc>
@@ -2947,14 +2959,12 @@
                 <w:color w:val="000000" w:themeColor="text1"/>
               </w:rPr>
             </w:pPr>
-            <w:proofErr w:type="spellStart"/>
-            <w:r>
-              <w:rPr>
-                <w:color w:val="000000" w:themeColor="text1"/>
-              </w:rPr>
-              <w:t>int</w:t>
-            </w:r>
-            <w:proofErr w:type="spellEnd"/>
+            <w:r>
+              <w:rPr>
+                <w:color w:val="000000" w:themeColor="text1"/>
+              </w:rPr>
+              <w:t>String</w:t>
+            </w:r>
           </w:p>
         </w:tc>
         <w:tc>
@@ -2983,7 +2993,7 @@
               <w:rPr>
                 <w:color w:val="000000" w:themeColor="text1"/>
               </w:rPr>
-              <w:t>Type identifier</w:t>
+              <w:t>Land use class</w:t>
             </w:r>
           </w:p>
         </w:tc>
@@ -3008,6 +3018,9 @@
           </w:tcPr>
           <w:p>
             <w:pPr>
+              <w:tabs>
+                <w:tab w:val="center" w:pos="2157"/>
+              </w:tabs>
               <w:rPr>
                 <w:color w:val="000000" w:themeColor="text1"/>
               </w:rPr>
@@ -3020,15 +3033,19 @@
           </w:tcPr>
           <w:p>
             <w:pPr>
-              <w:rPr>
-                <w:color w:val="000000" w:themeColor="text1"/>
-              </w:rPr>
-            </w:pPr>
-            <w:r>
-              <w:rPr>
-                <w:color w:val="000000" w:themeColor="text1"/>
-              </w:rPr>
-              <w:t>R</w:t>
+              <w:tabs>
+                <w:tab w:val="center" w:pos="2157"/>
+              </w:tabs>
+              <w:jc w:val="right"/>
+              <w:rPr>
+                <w:color w:val="000000" w:themeColor="text1"/>
+              </w:rPr>
+            </w:pPr>
+            <w:r>
+              <w:rPr>
+                <w:color w:val="000000" w:themeColor="text1"/>
+              </w:rPr>
+              <w:t>Area</w:t>
             </w:r>
           </w:p>
         </w:tc>
@@ -3046,7 +3063,7 @@
               <w:rPr>
                 <w:color w:val="000000" w:themeColor="text1"/>
               </w:rPr>
-              <w:t>double</w:t>
+              <w:t>Double</w:t>
             </w:r>
           </w:p>
         </w:tc>
@@ -3060,12 +3077,6 @@
                 <w:color w:val="000000" w:themeColor="text1"/>
               </w:rPr>
             </w:pPr>
-            <w:r>
-              <w:rPr>
-                <w:color w:val="000000" w:themeColor="text1"/>
-              </w:rPr>
-              <w:t>&gt;0.0</w:t>
-            </w:r>
           </w:p>
         </w:tc>
         <w:tc>
@@ -3082,7 +3093,7 @@
               <w:rPr>
                 <w:color w:val="000000" w:themeColor="text1"/>
               </w:rPr>
-              <w:t>Growth rate</w:t>
+              <w:t xml:space="preserve">Area </w:t>
             </w:r>
           </w:p>
         </w:tc>
@@ -3107,6 +3118,9 @@
           </w:tcPr>
           <w:p>
             <w:pPr>
+              <w:tabs>
+                <w:tab w:val="center" w:pos="2157"/>
+              </w:tabs>
               <w:rPr>
                 <w:color w:val="000000" w:themeColor="text1"/>
               </w:rPr>
@@ -3119,16 +3133,22 @@
           </w:tcPr>
           <w:p>
             <w:pPr>
-              <w:rPr>
-                <w:color w:val="000000" w:themeColor="text1"/>
-              </w:rPr>
-            </w:pPr>
-            <w:r>
-              <w:rPr>
-                <w:color w:val="000000" w:themeColor="text1"/>
-              </w:rPr>
-              <w:t>b</w:t>
-            </w:r>
+              <w:tabs>
+                <w:tab w:val="center" w:pos="2157"/>
+              </w:tabs>
+              <w:jc w:val="right"/>
+              <w:rPr>
+                <w:color w:val="E7E6E6" w:themeColor="background2"/>
+              </w:rPr>
+            </w:pPr>
+            <w:proofErr w:type="spellStart"/>
+            <w:r>
+              <w:rPr>
+                <w:color w:val="E7E6E6" w:themeColor="background2"/>
+              </w:rPr>
+              <w:t>Area_CSD</w:t>
+            </w:r>
+            <w:proofErr w:type="spellEnd"/>
           </w:p>
         </w:tc>
         <w:tc>
@@ -3138,14 +3158,14 @@
           <w:p>
             <w:pPr>
               <w:rPr>
-                <w:color w:val="000000" w:themeColor="text1"/>
-              </w:rPr>
-            </w:pPr>
-            <w:r>
-              <w:rPr>
-                <w:color w:val="000000" w:themeColor="text1"/>
-              </w:rPr>
-              <w:t>double</w:t>
+                <w:color w:val="E7E6E6" w:themeColor="background2"/>
+              </w:rPr>
+            </w:pPr>
+            <w:r>
+              <w:rPr>
+                <w:color w:val="E7E6E6" w:themeColor="background2"/>
+              </w:rPr>
+              <w:t>Double</w:t>
             </w:r>
           </w:p>
         </w:tc>
@@ -3156,7 +3176,7 @@
           <w:p>
             <w:pPr>
               <w:rPr>
-                <w:color w:val="000000" w:themeColor="text1"/>
+                <w:color w:val="E7E6E6" w:themeColor="background2"/>
               </w:rPr>
             </w:pPr>
           </w:p>
@@ -3168,14 +3188,14 @@
           <w:p>
             <w:pPr>
               <w:rPr>
-                <w:color w:val="000000" w:themeColor="text1"/>
-              </w:rPr>
-            </w:pPr>
-            <w:r>
-              <w:rPr>
-                <w:color w:val="000000" w:themeColor="text1"/>
-              </w:rPr>
-              <w:t>Density compensation effect</w:t>
+                <w:color w:val="E7E6E6" w:themeColor="background2"/>
+              </w:rPr>
+            </w:pPr>
+            <w:r>
+              <w:rPr>
+                <w:color w:val="E7E6E6" w:themeColor="background2"/>
+              </w:rPr>
+              <w:t>Standard deviation on class level</w:t>
             </w:r>
           </w:p>
         </w:tc>
@@ -3200,6 +3220,9 @@
           </w:tcPr>
           <w:p>
             <w:pPr>
+              <w:tabs>
+                <w:tab w:val="center" w:pos="2157"/>
+              </w:tabs>
               <w:rPr>
                 <w:color w:val="000000" w:themeColor="text1"/>
               </w:rPr>
@@ -3212,16 +3235,22 @@
           </w:tcPr>
           <w:p>
             <w:pPr>
-              <w:rPr>
-                <w:color w:val="000000" w:themeColor="text1"/>
-              </w:rPr>
-            </w:pPr>
-            <w:r>
-              <w:rPr>
-                <w:color w:val="000000" w:themeColor="text1"/>
-              </w:rPr>
-              <w:t>c</w:t>
-            </w:r>
+              <w:tabs>
+                <w:tab w:val="center" w:pos="2157"/>
+              </w:tabs>
+              <w:jc w:val="right"/>
+              <w:rPr>
+                <w:color w:val="E7E6E6" w:themeColor="background2"/>
+              </w:rPr>
+            </w:pPr>
+            <w:proofErr w:type="spellStart"/>
+            <w:r>
+              <w:rPr>
+                <w:color w:val="E7E6E6" w:themeColor="background2"/>
+              </w:rPr>
+              <w:t>Area_LSD</w:t>
+            </w:r>
+            <w:proofErr w:type="spellEnd"/>
           </w:p>
         </w:tc>
         <w:tc>
@@ -3231,17 +3260,15 @@
           <w:p>
             <w:pPr>
               <w:rPr>
-                <w:color w:val="000000" w:themeColor="text1"/>
-              </w:rPr>
-            </w:pPr>
-            <w:proofErr w:type="spellStart"/>
-            <w:r>
-              <w:rPr>
-                <w:color w:val="000000" w:themeColor="text1"/>
-              </w:rPr>
-              <w:t>int</w:t>
-            </w:r>
-            <w:proofErr w:type="spellEnd"/>
+                <w:color w:val="E7E6E6" w:themeColor="background2"/>
+              </w:rPr>
+            </w:pPr>
+            <w:r>
+              <w:rPr>
+                <w:color w:val="E7E6E6" w:themeColor="background2"/>
+              </w:rPr>
+              <w:t>Double</w:t>
+            </w:r>
           </w:p>
         </w:tc>
         <w:tc>
@@ -3251,15 +3278,9 @@
           <w:p>
             <w:pPr>
               <w:rPr>
-                <w:color w:val="000000" w:themeColor="text1"/>
-              </w:rPr>
-            </w:pPr>
-            <w:r>
-              <w:rPr>
-                <w:color w:val="000000" w:themeColor="text1"/>
-              </w:rPr>
-              <w:t>0-nb. FTs</w:t>
-            </w:r>
+                <w:color w:val="E7E6E6" w:themeColor="background2"/>
+              </w:rPr>
+            </w:pPr>
           </w:p>
         </w:tc>
         <w:tc>
@@ -3269,14 +3290,14 @@
           <w:p>
             <w:pPr>
               <w:rPr>
-                <w:color w:val="000000" w:themeColor="text1"/>
-              </w:rPr>
-            </w:pPr>
-            <w:r>
-              <w:rPr>
-                <w:color w:val="000000" w:themeColor="text1"/>
-              </w:rPr>
-              <w:t>Interspecific competitive strength</w:t>
+                <w:color w:val="E7E6E6" w:themeColor="background2"/>
+              </w:rPr>
+            </w:pPr>
+            <w:r>
+              <w:rPr>
+                <w:color w:val="E7E6E6" w:themeColor="background2"/>
+              </w:rPr>
+              <w:t>Standard deviation of landscape level</w:t>
             </w:r>
           </w:p>
         </w:tc>
@@ -3301,6 +3322,9 @@
           </w:tcPr>
           <w:p>
             <w:pPr>
+              <w:tabs>
+                <w:tab w:val="center" w:pos="2157"/>
+              </w:tabs>
               <w:rPr>
                 <w:color w:val="000000" w:themeColor="text1"/>
               </w:rPr>
@@ -3313,16 +3337,20 @@
           </w:tcPr>
           <w:p>
             <w:pPr>
-              <w:rPr>
-                <w:color w:val="000000" w:themeColor="text1"/>
+              <w:tabs>
+                <w:tab w:val="center" w:pos="2157"/>
+              </w:tabs>
+              <w:jc w:val="right"/>
+              <w:rPr>
+                <w:color w:val="E7E6E6" w:themeColor="background2"/>
               </w:rPr>
             </w:pPr>
             <w:proofErr w:type="spellStart"/>
             <w:r>
               <w:rPr>
-                <w:color w:val="000000" w:themeColor="text1"/>
-              </w:rPr>
-              <w:t>trans_effect_nest</w:t>
+                <w:color w:val="E7E6E6" w:themeColor="background2"/>
+              </w:rPr>
+              <w:t>Perim</w:t>
             </w:r>
             <w:proofErr w:type="spellEnd"/>
           </w:p>
@@ -3334,12 +3362,12 @@
           <w:p>
             <w:pPr>
               <w:rPr>
-                <w:color w:val="000000" w:themeColor="text1"/>
-              </w:rPr>
-            </w:pPr>
-            <w:r>
-              <w:rPr>
-                <w:color w:val="000000" w:themeColor="text1"/>
+                <w:color w:val="E7E6E6" w:themeColor="background2"/>
+              </w:rPr>
+            </w:pPr>
+            <w:r>
+              <w:rPr>
+                <w:color w:val="E7E6E6" w:themeColor="background2"/>
               </w:rPr>
               <w:t>Double</w:t>
             </w:r>
@@ -3352,7 +3380,7 @@
           <w:p>
             <w:pPr>
               <w:rPr>
-                <w:color w:val="000000" w:themeColor="text1"/>
+                <w:color w:val="E7E6E6" w:themeColor="background2"/>
               </w:rPr>
             </w:pPr>
           </w:p>
@@ -3364,14 +3392,14 @@
           <w:p>
             <w:pPr>
               <w:rPr>
-                <w:color w:val="000000" w:themeColor="text1"/>
-              </w:rPr>
-            </w:pPr>
-            <w:r>
-              <w:rPr>
-                <w:color w:val="000000" w:themeColor="text1"/>
-              </w:rPr>
-              <w:t>Effect of transition zone on nesting suitability</w:t>
+                <w:color w:val="E7E6E6" w:themeColor="background2"/>
+              </w:rPr>
+            </w:pPr>
+            <w:r>
+              <w:rPr>
+                <w:color w:val="E7E6E6" w:themeColor="background2"/>
+              </w:rPr>
+              <w:t>Patch perimeter</w:t>
             </w:r>
           </w:p>
         </w:tc>
@@ -3396,6 +3424,9 @@
           </w:tcPr>
           <w:p>
             <w:pPr>
+              <w:tabs>
+                <w:tab w:val="center" w:pos="2157"/>
+              </w:tabs>
               <w:rPr>
                 <w:color w:val="000000" w:themeColor="text1"/>
               </w:rPr>
@@ -3408,16 +3439,20 @@
           </w:tcPr>
           <w:p>
             <w:pPr>
-              <w:rPr>
-                <w:color w:val="000000" w:themeColor="text1"/>
+              <w:tabs>
+                <w:tab w:val="center" w:pos="2157"/>
+              </w:tabs>
+              <w:jc w:val="right"/>
+              <w:rPr>
+                <w:color w:val="E7E6E6" w:themeColor="background2"/>
               </w:rPr>
             </w:pPr>
             <w:proofErr w:type="spellStart"/>
             <w:r>
               <w:rPr>
-                <w:color w:val="000000" w:themeColor="text1"/>
-              </w:rPr>
-              <w:t>trans_effect_res</w:t>
+                <w:color w:val="E7E6E6" w:themeColor="background2"/>
+              </w:rPr>
+              <w:t>Perim_csd</w:t>
             </w:r>
             <w:proofErr w:type="spellEnd"/>
           </w:p>
@@ -3429,14 +3464,14 @@
           <w:p>
             <w:pPr>
               <w:rPr>
-                <w:color w:val="000000" w:themeColor="text1"/>
-              </w:rPr>
-            </w:pPr>
-            <w:r>
-              <w:rPr>
-                <w:color w:val="000000" w:themeColor="text1"/>
-              </w:rPr>
-              <w:t>double</w:t>
+                <w:color w:val="E7E6E6" w:themeColor="background2"/>
+              </w:rPr>
+            </w:pPr>
+            <w:r>
+              <w:rPr>
+                <w:color w:val="E7E6E6" w:themeColor="background2"/>
+              </w:rPr>
+              <w:t>Double</w:t>
             </w:r>
           </w:p>
         </w:tc>
@@ -3447,7 +3482,7 @@
           <w:p>
             <w:pPr>
               <w:rPr>
-                <w:color w:val="000000" w:themeColor="text1"/>
+                <w:color w:val="E7E6E6" w:themeColor="background2"/>
               </w:rPr>
             </w:pPr>
           </w:p>
@@ -3459,14 +3494,14 @@
           <w:p>
             <w:pPr>
               <w:rPr>
-                <w:color w:val="000000" w:themeColor="text1"/>
-              </w:rPr>
-            </w:pPr>
-            <w:r>
-              <w:rPr>
-                <w:color w:val="000000" w:themeColor="text1"/>
-              </w:rPr>
-              <w:t>Effect of transition zone on resource suitability</w:t>
+                <w:color w:val="E7E6E6" w:themeColor="background2"/>
+              </w:rPr>
+            </w:pPr>
+            <w:r>
+              <w:rPr>
+                <w:color w:val="E7E6E6" w:themeColor="background2"/>
+              </w:rPr>
+              <w:t>Standard deviation on class level</w:t>
             </w:r>
           </w:p>
         </w:tc>
@@ -3491,6 +3526,9 @@
           </w:tcPr>
           <w:p>
             <w:pPr>
+              <w:tabs>
+                <w:tab w:val="center" w:pos="2157"/>
+              </w:tabs>
               <w:rPr>
                 <w:color w:val="000000" w:themeColor="text1"/>
               </w:rPr>
@@ -3503,16 +3541,22 @@
           </w:tcPr>
           <w:p>
             <w:pPr>
-              <w:rPr>
-                <w:color w:val="000000" w:themeColor="text1"/>
-              </w:rPr>
-            </w:pPr>
-            <w:r>
-              <w:rPr>
-                <w:color w:val="000000" w:themeColor="text1"/>
-              </w:rPr>
-              <w:t>mu</w:t>
-            </w:r>
+              <w:tabs>
+                <w:tab w:val="center" w:pos="2157"/>
+              </w:tabs>
+              <w:jc w:val="right"/>
+              <w:rPr>
+                <w:color w:val="E7E6E6" w:themeColor="background2"/>
+              </w:rPr>
+            </w:pPr>
+            <w:proofErr w:type="spellStart"/>
+            <w:r>
+              <w:rPr>
+                <w:color w:val="E7E6E6" w:themeColor="background2"/>
+              </w:rPr>
+              <w:t>Perim_cps</w:t>
+            </w:r>
+            <w:proofErr w:type="spellEnd"/>
           </w:p>
         </w:tc>
         <w:tc>
@@ -3522,14 +3566,14 @@
           <w:p>
             <w:pPr>
               <w:rPr>
-                <w:color w:val="000000" w:themeColor="text1"/>
-              </w:rPr>
-            </w:pPr>
-            <w:r>
-              <w:rPr>
-                <w:color w:val="000000" w:themeColor="text1"/>
-              </w:rPr>
-              <w:t>double</w:t>
+                <w:color w:val="E7E6E6" w:themeColor="background2"/>
+              </w:rPr>
+            </w:pPr>
+            <w:r>
+              <w:rPr>
+                <w:color w:val="E7E6E6" w:themeColor="background2"/>
+              </w:rPr>
+              <w:t>Double</w:t>
             </w:r>
           </w:p>
         </w:tc>
@@ -3540,7 +3584,7 @@
           <w:p>
             <w:pPr>
               <w:rPr>
-                <w:color w:val="000000" w:themeColor="text1"/>
+                <w:color w:val="E7E6E6" w:themeColor="background2"/>
               </w:rPr>
             </w:pPr>
           </w:p>
@@ -3552,14 +3596,14 @@
           <w:p>
             <w:pPr>
               <w:rPr>
-                <w:color w:val="000000" w:themeColor="text1"/>
-              </w:rPr>
-            </w:pPr>
-            <w:r>
-              <w:rPr>
-                <w:color w:val="000000" w:themeColor="text1"/>
-              </w:rPr>
-              <w:t>Amount of dispersing individuals</w:t>
+                <w:color w:val="E7E6E6" w:themeColor="background2"/>
+              </w:rPr>
+            </w:pPr>
+            <w:r>
+              <w:rPr>
+                <w:color w:val="E7E6E6" w:themeColor="background2"/>
+              </w:rPr>
+              <w:t>Percentile on class level</w:t>
             </w:r>
           </w:p>
         </w:tc>
@@ -3584,6 +3628,9 @@
           </w:tcPr>
           <w:p>
             <w:pPr>
+              <w:tabs>
+                <w:tab w:val="center" w:pos="2157"/>
+              </w:tabs>
               <w:rPr>
                 <w:color w:val="000000" w:themeColor="text1"/>
               </w:rPr>
@@ -3596,15 +3643,19 @@
           </w:tcPr>
           <w:p>
             <w:pPr>
-              <w:rPr>
-                <w:color w:val="000000" w:themeColor="text1"/>
-              </w:rPr>
-            </w:pPr>
-            <w:r>
-              <w:rPr>
-                <w:color w:val="000000" w:themeColor="text1"/>
-              </w:rPr>
-              <w:t>omega</w:t>
+              <w:tabs>
+                <w:tab w:val="center" w:pos="2157"/>
+              </w:tabs>
+              <w:jc w:val="right"/>
+              <w:rPr>
+                <w:color w:val="E7E6E6" w:themeColor="background2"/>
+              </w:rPr>
+            </w:pPr>
+            <w:r>
+              <w:rPr>
+                <w:color w:val="E7E6E6" w:themeColor="background2"/>
+              </w:rPr>
+              <w:t>Perim_lsd</w:t>
             </w:r>
           </w:p>
         </w:tc>
@@ -3615,14 +3666,14 @@
           <w:p>
             <w:pPr>
               <w:rPr>
-                <w:color w:val="000000" w:themeColor="text1"/>
-              </w:rPr>
-            </w:pPr>
-            <w:r>
-              <w:rPr>
-                <w:color w:val="000000" w:themeColor="text1"/>
-              </w:rPr>
-              <w:t>double</w:t>
+                <w:color w:val="E7E6E6" w:themeColor="background2"/>
+              </w:rPr>
+            </w:pPr>
+            <w:r>
+              <w:rPr>
+                <w:color w:val="E7E6E6" w:themeColor="background2"/>
+              </w:rPr>
+              <w:t>Double</w:t>
             </w:r>
           </w:p>
         </w:tc>
@@ -3633,7 +3684,7 @@
           <w:p>
             <w:pPr>
               <w:rPr>
-                <w:color w:val="000000" w:themeColor="text1"/>
+                <w:color w:val="E7E6E6" w:themeColor="background2"/>
               </w:rPr>
             </w:pPr>
           </w:p>
@@ -3645,22 +3696,14 @@
           <w:p>
             <w:pPr>
               <w:rPr>
-                <w:color w:val="000000" w:themeColor="text1"/>
-              </w:rPr>
-            </w:pPr>
-            <w:proofErr w:type="spellStart"/>
-            <w:r>
-              <w:rPr>
-                <w:color w:val="000000" w:themeColor="text1"/>
-              </w:rPr>
-              <w:t>Densitiy</w:t>
-            </w:r>
-            <w:proofErr w:type="spellEnd"/>
-            <w:r>
-              <w:rPr>
-                <w:color w:val="000000" w:themeColor="text1"/>
-              </w:rPr>
-              <w:t xml:space="preserve"> dependent effect on dispersal</w:t>
+                <w:color w:val="E7E6E6" w:themeColor="background2"/>
+              </w:rPr>
+            </w:pPr>
+            <w:r>
+              <w:rPr>
+                <w:color w:val="E7E6E6" w:themeColor="background2"/>
+              </w:rPr>
+              <w:t>Standard deviation on landscape level</w:t>
             </w:r>
           </w:p>
         </w:tc>
@@ -3685,6 +3728,9 @@
           </w:tcPr>
           <w:p>
             <w:pPr>
+              <w:tabs>
+                <w:tab w:val="center" w:pos="2157"/>
+              </w:tabs>
               <w:rPr>
                 <w:color w:val="000000" w:themeColor="text1"/>
               </w:rPr>
@@ -3697,18 +3743,20 @@
           </w:tcPr>
           <w:p>
             <w:pPr>
-              <w:rPr>
-                <w:color w:val="000000" w:themeColor="text1"/>
-              </w:rPr>
-            </w:pPr>
-            <w:proofErr w:type="spellStart"/>
-            <w:r>
-              <w:rPr>
-                <w:color w:val="000000" w:themeColor="text1"/>
-              </w:rPr>
-              <w:t>dist_eff</w:t>
-            </w:r>
-            <w:proofErr w:type="spellEnd"/>
+              <w:tabs>
+                <w:tab w:val="center" w:pos="2157"/>
+              </w:tabs>
+              <w:jc w:val="right"/>
+              <w:rPr>
+                <w:color w:val="E7E6E6" w:themeColor="background2"/>
+              </w:rPr>
+            </w:pPr>
+            <w:r>
+              <w:rPr>
+                <w:color w:val="E7E6E6" w:themeColor="background2"/>
+              </w:rPr>
+              <w:t>Gyrate</w:t>
+            </w:r>
           </w:p>
         </w:tc>
         <w:tc>
@@ -3718,14 +3766,14 @@
           <w:p>
             <w:pPr>
               <w:rPr>
-                <w:color w:val="000000" w:themeColor="text1"/>
-              </w:rPr>
-            </w:pPr>
-            <w:r>
-              <w:rPr>
-                <w:color w:val="000000" w:themeColor="text1"/>
-              </w:rPr>
-              <w:t>double</w:t>
+                <w:color w:val="E7E6E6" w:themeColor="background2"/>
+              </w:rPr>
+            </w:pPr>
+            <w:r>
+              <w:rPr>
+                <w:color w:val="E7E6E6" w:themeColor="background2"/>
+              </w:rPr>
+              <w:t>Double</w:t>
             </w:r>
           </w:p>
         </w:tc>
@@ -3736,7 +3784,7 @@
           <w:p>
             <w:pPr>
               <w:rPr>
-                <w:color w:val="000000" w:themeColor="text1"/>
+                <w:color w:val="E7E6E6" w:themeColor="background2"/>
               </w:rPr>
             </w:pPr>
           </w:p>
@@ -3748,14 +3796,14 @@
           <w:p>
             <w:pPr>
               <w:rPr>
-                <w:color w:val="000000" w:themeColor="text1"/>
-              </w:rPr>
-            </w:pPr>
-            <w:r>
-              <w:rPr>
-                <w:color w:val="000000" w:themeColor="text1"/>
-              </w:rPr>
-              <w:t>Susceptibility for disturbances</w:t>
+                <w:color w:val="E7E6E6" w:themeColor="background2"/>
+              </w:rPr>
+            </w:pPr>
+            <w:r>
+              <w:rPr>
+                <w:color w:val="E7E6E6" w:themeColor="background2"/>
+              </w:rPr>
+              <w:t>Radius of gyration</w:t>
             </w:r>
           </w:p>
         </w:tc>
@@ -3780,6 +3828,9 @@
           </w:tcPr>
           <w:p>
             <w:pPr>
+              <w:tabs>
+                <w:tab w:val="center" w:pos="2157"/>
+              </w:tabs>
               <w:rPr>
                 <w:color w:val="000000" w:themeColor="text1"/>
               </w:rPr>
@@ -3792,18 +3843,20 @@
           </w:tcPr>
           <w:p>
             <w:pPr>
-              <w:rPr>
-                <w:color w:val="000000" w:themeColor="text1"/>
-              </w:rPr>
-            </w:pPr>
-            <w:proofErr w:type="spellStart"/>
-            <w:r>
-              <w:rPr>
-                <w:color w:val="000000" w:themeColor="text1"/>
-              </w:rPr>
-              <w:t>dispsd</w:t>
-            </w:r>
-            <w:proofErr w:type="spellEnd"/>
+              <w:tabs>
+                <w:tab w:val="center" w:pos="2157"/>
+              </w:tabs>
+              <w:jc w:val="right"/>
+              <w:rPr>
+                <w:color w:val="E7E6E6" w:themeColor="background2"/>
+              </w:rPr>
+            </w:pPr>
+            <w:r>
+              <w:rPr>
+                <w:color w:val="E7E6E6" w:themeColor="background2"/>
+              </w:rPr>
+              <w:t>Para</w:t>
+            </w:r>
           </w:p>
         </w:tc>
         <w:tc>
@@ -3813,12 +3866,12 @@
           <w:p>
             <w:pPr>
               <w:rPr>
-                <w:color w:val="000000" w:themeColor="text1"/>
-              </w:rPr>
-            </w:pPr>
-            <w:r>
-              <w:rPr>
-                <w:color w:val="000000" w:themeColor="text1"/>
+                <w:color w:val="E7E6E6" w:themeColor="background2"/>
+              </w:rPr>
+            </w:pPr>
+            <w:r>
+              <w:rPr>
+                <w:color w:val="E7E6E6" w:themeColor="background2"/>
               </w:rPr>
               <w:t>double</w:t>
             </w:r>
@@ -3831,7 +3884,7 @@
           <w:p>
             <w:pPr>
               <w:rPr>
-                <w:color w:val="000000" w:themeColor="text1"/>
+                <w:color w:val="E7E6E6" w:themeColor="background2"/>
               </w:rPr>
             </w:pPr>
           </w:p>
@@ -3843,14 +3896,14 @@
           <w:p>
             <w:pPr>
               <w:rPr>
-                <w:color w:val="000000" w:themeColor="text1"/>
-              </w:rPr>
-            </w:pPr>
-            <w:r>
-              <w:rPr>
-                <w:color w:val="000000" w:themeColor="text1"/>
-              </w:rPr>
-              <w:t>Standard deviation of dispersal distance</w:t>
+                <w:color w:val="E7E6E6" w:themeColor="background2"/>
+              </w:rPr>
+            </w:pPr>
+            <w:r>
+              <w:rPr>
+                <w:color w:val="E7E6E6" w:themeColor="background2"/>
+              </w:rPr>
+              <w:t>Perimeter-Area ratio</w:t>
             </w:r>
           </w:p>
         </w:tc>
@@ -3864,12 +3917,6 @@
                 <w:color w:val="000000" w:themeColor="text1"/>
               </w:rPr>
             </w:pPr>
-            <w:r>
-              <w:rPr>
-                <w:color w:val="000000" w:themeColor="text1"/>
-              </w:rPr>
-              <w:t>10 m</w:t>
-            </w:r>
           </w:p>
         </w:tc>
       </w:tr>
@@ -3881,6 +3928,9 @@
           </w:tcPr>
           <w:p>
             <w:pPr>
+              <w:tabs>
+                <w:tab w:val="center" w:pos="2157"/>
+              </w:tabs>
               <w:rPr>
                 <w:color w:val="000000" w:themeColor="text1"/>
               </w:rPr>
@@ -3893,18 +3943,20 @@
           </w:tcPr>
           <w:p>
             <w:pPr>
-              <w:rPr>
-                <w:color w:val="000000" w:themeColor="text1"/>
-              </w:rPr>
-            </w:pPr>
-            <w:proofErr w:type="spellStart"/>
-            <w:r>
-              <w:rPr>
-                <w:color w:val="000000" w:themeColor="text1"/>
-              </w:rPr>
-              <w:t>dispmean</w:t>
-            </w:r>
-            <w:proofErr w:type="spellEnd"/>
+              <w:tabs>
+                <w:tab w:val="center" w:pos="2157"/>
+              </w:tabs>
+              <w:jc w:val="right"/>
+              <w:rPr>
+                <w:color w:val="E7E6E6" w:themeColor="background2"/>
+              </w:rPr>
+            </w:pPr>
+            <w:r>
+              <w:rPr>
+                <w:color w:val="E7E6E6" w:themeColor="background2"/>
+              </w:rPr>
+              <w:t>Shape</w:t>
+            </w:r>
           </w:p>
         </w:tc>
         <w:tc>
@@ -3914,14 +3966,14 @@
           <w:p>
             <w:pPr>
               <w:rPr>
-                <w:color w:val="000000" w:themeColor="text1"/>
-              </w:rPr>
-            </w:pPr>
-            <w:r>
-              <w:rPr>
-                <w:color w:val="000000" w:themeColor="text1"/>
-              </w:rPr>
-              <w:t>double</w:t>
+                <w:color w:val="E7E6E6" w:themeColor="background2"/>
+              </w:rPr>
+            </w:pPr>
+            <w:r>
+              <w:rPr>
+                <w:color w:val="E7E6E6" w:themeColor="background2"/>
+              </w:rPr>
+              <w:t>Double</w:t>
             </w:r>
           </w:p>
         </w:tc>
@@ -3932,7 +3984,7 @@
           <w:p>
             <w:pPr>
               <w:rPr>
-                <w:color w:val="000000" w:themeColor="text1"/>
+                <w:color w:val="E7E6E6" w:themeColor="background2"/>
               </w:rPr>
             </w:pPr>
           </w:p>
@@ -3944,14 +3996,14 @@
           <w:p>
             <w:pPr>
               <w:rPr>
-                <w:color w:val="000000" w:themeColor="text1"/>
-              </w:rPr>
-            </w:pPr>
-            <w:r>
-              <w:rPr>
-                <w:color w:val="000000" w:themeColor="text1"/>
-              </w:rPr>
-              <w:t>Mean dispersal distance</w:t>
+                <w:color w:val="E7E6E6" w:themeColor="background2"/>
+              </w:rPr>
+            </w:pPr>
+            <w:r>
+              <w:rPr>
+                <w:color w:val="E7E6E6" w:themeColor="background2"/>
+              </w:rPr>
+              <w:t>Shape index</w:t>
             </w:r>
           </w:p>
         </w:tc>
@@ -3965,12 +4017,6 @@
                 <w:color w:val="000000" w:themeColor="text1"/>
               </w:rPr>
             </w:pPr>
-            <w:r>
-              <w:rPr>
-                <w:color w:val="000000" w:themeColor="text1"/>
-              </w:rPr>
-              <w:t>10 m</w:t>
-            </w:r>
           </w:p>
         </w:tc>
       </w:tr>
@@ -3982,6 +4028,9 @@
           </w:tcPr>
           <w:p>
             <w:pPr>
+              <w:tabs>
+                <w:tab w:val="center" w:pos="2157"/>
+              </w:tabs>
               <w:rPr>
                 <w:color w:val="000000" w:themeColor="text1"/>
               </w:rPr>
@@ -3994,6 +4043,10 @@
           </w:tcPr>
           <w:p>
             <w:pPr>
+              <w:tabs>
+                <w:tab w:val="center" w:pos="2157"/>
+              </w:tabs>
+              <w:jc w:val="right"/>
               <w:rPr>
                 <w:color w:val="000000" w:themeColor="text1"/>
               </w:rPr>
@@ -4003,7 +4056,7 @@
               <w:rPr>
                 <w:color w:val="000000" w:themeColor="text1"/>
               </w:rPr>
-              <w:t>LU_suitability_nest</w:t>
+              <w:t>Nb_bordercells</w:t>
             </w:r>
             <w:proofErr w:type="spellEnd"/>
           </w:p>
@@ -4018,12 +4071,14 @@
                 <w:color w:val="000000" w:themeColor="text1"/>
               </w:rPr>
             </w:pPr>
-            <w:r>
-              <w:rPr>
-                <w:color w:val="000000" w:themeColor="text1"/>
-              </w:rPr>
-              <w:t>double</w:t>
-            </w:r>
+            <w:proofErr w:type="spellStart"/>
+            <w:r>
+              <w:rPr>
+                <w:color w:val="000000" w:themeColor="text1"/>
+              </w:rPr>
+              <w:t>int</w:t>
+            </w:r>
+            <w:proofErr w:type="spellEnd"/>
           </w:p>
         </w:tc>
         <w:tc>
@@ -4036,12 +4091,6 @@
                 <w:color w:val="000000" w:themeColor="text1"/>
               </w:rPr>
             </w:pPr>
-            <w:r>
-              <w:rPr>
-                <w:color w:val="000000" w:themeColor="text1"/>
-              </w:rPr>
-              <w:t>0-1</w:t>
-            </w:r>
           </w:p>
         </w:tc>
         <w:tc>
@@ -4058,136 +4107,7 @@
               <w:rPr>
                 <w:color w:val="000000" w:themeColor="text1"/>
               </w:rPr>
-              <w:t xml:space="preserve">Map of land use </w:t>
-            </w:r>
-            <w:proofErr w:type="spellStart"/>
-            <w:r>
-              <w:rPr>
-                <w:color w:val="000000" w:themeColor="text1"/>
-              </w:rPr>
-              <w:t>suitabilities</w:t>
-            </w:r>
-            <w:proofErr w:type="spellEnd"/>
-            <w:r>
-              <w:rPr>
-                <w:color w:val="000000" w:themeColor="text1"/>
-              </w:rPr>
-              <w:t xml:space="preserve"> for nesting</w:t>
-            </w:r>
-          </w:p>
-        </w:tc>
-        <w:tc>
-          <w:tcPr>
-            <w:tcW w:w="702" w:type="dxa"/>
-          </w:tcPr>
-          <w:p>
-            <w:pPr>
-              <w:rPr>
-                <w:color w:val="000000" w:themeColor="text1"/>
-              </w:rPr>
-            </w:pPr>
-          </w:p>
-        </w:tc>
-      </w:tr>
-      <w:tr>
-        <w:tc>
-          <w:tcPr>
-            <w:tcW w:w="737" w:type="dxa"/>
-            <w:vMerge/>
-          </w:tcPr>
-          <w:p>
-            <w:pPr>
-              <w:rPr>
-                <w:color w:val="000000" w:themeColor="text1"/>
-              </w:rPr>
-            </w:pPr>
-          </w:p>
-        </w:tc>
-        <w:tc>
-          <w:tcPr>
-            <w:tcW w:w="2559" w:type="dxa"/>
-          </w:tcPr>
-          <w:p>
-            <w:pPr>
-              <w:rPr>
-                <w:color w:val="000000" w:themeColor="text1"/>
-              </w:rPr>
-            </w:pPr>
-            <w:proofErr w:type="spellStart"/>
-            <w:r>
-              <w:rPr>
-                <w:color w:val="000000" w:themeColor="text1"/>
-              </w:rPr>
-              <w:t>LU_suitability_forage</w:t>
-            </w:r>
-            <w:proofErr w:type="spellEnd"/>
-          </w:p>
-        </w:tc>
-        <w:tc>
-          <w:tcPr>
-            <w:tcW w:w="1000" w:type="dxa"/>
-          </w:tcPr>
-          <w:p>
-            <w:pPr>
-              <w:rPr>
-                <w:color w:val="000000" w:themeColor="text1"/>
-              </w:rPr>
-            </w:pPr>
-            <w:r>
-              <w:rPr>
-                <w:color w:val="000000" w:themeColor="text1"/>
-              </w:rPr>
-              <w:t>double</w:t>
-            </w:r>
-          </w:p>
-        </w:tc>
-        <w:tc>
-          <w:tcPr>
-            <w:tcW w:w="1555" w:type="dxa"/>
-          </w:tcPr>
-          <w:p>
-            <w:pPr>
-              <w:rPr>
-                <w:color w:val="000000" w:themeColor="text1"/>
-              </w:rPr>
-            </w:pPr>
-            <w:r>
-              <w:rPr>
-                <w:color w:val="000000" w:themeColor="text1"/>
-              </w:rPr>
-              <w:t>0-1</w:t>
-            </w:r>
-          </w:p>
-        </w:tc>
-        <w:tc>
-          <w:tcPr>
-            <w:tcW w:w="2933" w:type="dxa"/>
-          </w:tcPr>
-          <w:p>
-            <w:pPr>
-              <w:rPr>
-                <w:color w:val="000000" w:themeColor="text1"/>
-              </w:rPr>
-            </w:pPr>
-            <w:r>
-              <w:rPr>
-                <w:color w:val="000000" w:themeColor="text1"/>
-              </w:rPr>
-              <w:t xml:space="preserve">Map of land use </w:t>
-            </w:r>
-            <w:proofErr w:type="spellStart"/>
-            <w:r>
-              <w:rPr>
-                <w:color w:val="000000" w:themeColor="text1"/>
-              </w:rPr>
-              <w:t>suitabilities</w:t>
-            </w:r>
-            <w:proofErr w:type="spellEnd"/>
-            <w:r>
-              <w:rPr>
-                <w:color w:val="000000" w:themeColor="text1"/>
-              </w:rPr>
-              <w:t xml:space="preserve"> for resource uptake</w:t>
+              <w:t>Number of cells bordering a forest or grassland patch</w:t>
             </w:r>
           </w:p>
         </w:tc>
@@ -4224,6 +4144,1505 @@
               <w:rPr>
                 <w:color w:val="000000" w:themeColor="text1"/>
               </w:rPr>
+              <w:t>Functional type</w:t>
+            </w:r>
+          </w:p>
+        </w:tc>
+        <w:tc>
+          <w:tcPr>
+            <w:tcW w:w="2559" w:type="dxa"/>
+          </w:tcPr>
+          <w:p>
+            <w:pPr>
+              <w:rPr>
+                <w:color w:val="000000" w:themeColor="text1"/>
+              </w:rPr>
+            </w:pPr>
+            <w:proofErr w:type="spellStart"/>
+            <w:r>
+              <w:rPr>
+                <w:color w:val="000000" w:themeColor="text1"/>
+              </w:rPr>
+              <w:t>FtLinkList</w:t>
+            </w:r>
+            <w:proofErr w:type="spellEnd"/>
+          </w:p>
+        </w:tc>
+        <w:tc>
+          <w:tcPr>
+            <w:tcW w:w="1000" w:type="dxa"/>
+          </w:tcPr>
+          <w:p>
+            <w:pPr>
+              <w:rPr>
+                <w:color w:val="000000" w:themeColor="text1"/>
+              </w:rPr>
+            </w:pPr>
+            <w:r>
+              <w:rPr>
+                <w:color w:val="000000" w:themeColor="text1"/>
+              </w:rPr>
+              <w:t>List</w:t>
+            </w:r>
+          </w:p>
+        </w:tc>
+        <w:tc>
+          <w:tcPr>
+            <w:tcW w:w="1555" w:type="dxa"/>
+          </w:tcPr>
+          <w:p>
+            <w:pPr>
+              <w:rPr>
+                <w:color w:val="000000" w:themeColor="text1"/>
+              </w:rPr>
+            </w:pPr>
+          </w:p>
+        </w:tc>
+        <w:tc>
+          <w:tcPr>
+            <w:tcW w:w="2933" w:type="dxa"/>
+          </w:tcPr>
+          <w:p>
+            <w:pPr>
+              <w:rPr>
+                <w:color w:val="000000" w:themeColor="text1"/>
+              </w:rPr>
+            </w:pPr>
+            <w:r>
+              <w:rPr>
+                <w:color w:val="000000" w:themeColor="text1"/>
+              </w:rPr>
+              <w:t>List of all FT</w:t>
+            </w:r>
+          </w:p>
+        </w:tc>
+        <w:tc>
+          <w:tcPr>
+            <w:tcW w:w="702" w:type="dxa"/>
+          </w:tcPr>
+          <w:p>
+            <w:pPr>
+              <w:rPr>
+                <w:color w:val="000000" w:themeColor="text1"/>
+              </w:rPr>
+            </w:pPr>
+          </w:p>
+        </w:tc>
+      </w:tr>
+      <w:tr>
+        <w:tc>
+          <w:tcPr>
+            <w:tcW w:w="737" w:type="dxa"/>
+            <w:vMerge/>
+          </w:tcPr>
+          <w:p>
+            <w:pPr>
+              <w:rPr>
+                <w:color w:val="000000" w:themeColor="text1"/>
+              </w:rPr>
+            </w:pPr>
+          </w:p>
+        </w:tc>
+        <w:tc>
+          <w:tcPr>
+            <w:tcW w:w="2559" w:type="dxa"/>
+          </w:tcPr>
+          <w:p>
+            <w:pPr>
+              <w:rPr>
+                <w:color w:val="000000" w:themeColor="text1"/>
+              </w:rPr>
+            </w:pPr>
+            <w:proofErr w:type="spellStart"/>
+            <w:r>
+              <w:rPr>
+                <w:color w:val="000000" w:themeColor="text1"/>
+              </w:rPr>
+              <w:t>FT_type</w:t>
+            </w:r>
+            <w:proofErr w:type="spellEnd"/>
+          </w:p>
+        </w:tc>
+        <w:tc>
+          <w:tcPr>
+            <w:tcW w:w="1000" w:type="dxa"/>
+          </w:tcPr>
+          <w:p>
+            <w:pPr>
+              <w:rPr>
+                <w:color w:val="000000" w:themeColor="text1"/>
+              </w:rPr>
+            </w:pPr>
+            <w:r>
+              <w:rPr>
+                <w:color w:val="000000" w:themeColor="text1"/>
+              </w:rPr>
+              <w:t>string</w:t>
+            </w:r>
+          </w:p>
+        </w:tc>
+        <w:tc>
+          <w:tcPr>
+            <w:tcW w:w="1555" w:type="dxa"/>
+          </w:tcPr>
+          <w:p>
+            <w:pPr>
+              <w:rPr>
+                <w:color w:val="000000" w:themeColor="text1"/>
+              </w:rPr>
+            </w:pPr>
+          </w:p>
+        </w:tc>
+        <w:tc>
+          <w:tcPr>
+            <w:tcW w:w="2933" w:type="dxa"/>
+          </w:tcPr>
+          <w:p>
+            <w:pPr>
+              <w:rPr>
+                <w:color w:val="000000" w:themeColor="text1"/>
+              </w:rPr>
+            </w:pPr>
+            <w:r>
+              <w:rPr>
+                <w:color w:val="000000" w:themeColor="text1"/>
+              </w:rPr>
+              <w:t>Type identifier</w:t>
+            </w:r>
+          </w:p>
+        </w:tc>
+        <w:tc>
+          <w:tcPr>
+            <w:tcW w:w="702" w:type="dxa"/>
+          </w:tcPr>
+          <w:p>
+            <w:pPr>
+              <w:rPr>
+                <w:color w:val="000000" w:themeColor="text1"/>
+              </w:rPr>
+            </w:pPr>
+          </w:p>
+        </w:tc>
+      </w:tr>
+      <w:tr>
+        <w:tc>
+          <w:tcPr>
+            <w:tcW w:w="737" w:type="dxa"/>
+            <w:vMerge/>
+          </w:tcPr>
+          <w:p>
+            <w:pPr>
+              <w:rPr>
+                <w:color w:val="000000" w:themeColor="text1"/>
+              </w:rPr>
+            </w:pPr>
+          </w:p>
+        </w:tc>
+        <w:tc>
+          <w:tcPr>
+            <w:tcW w:w="2559" w:type="dxa"/>
+          </w:tcPr>
+          <w:p>
+            <w:pPr>
+              <w:rPr>
+                <w:color w:val="000000" w:themeColor="text1"/>
+              </w:rPr>
+            </w:pPr>
+            <w:r>
+              <w:rPr>
+                <w:color w:val="000000" w:themeColor="text1"/>
+              </w:rPr>
+              <w:t>FT_ID</w:t>
+            </w:r>
+          </w:p>
+        </w:tc>
+        <w:tc>
+          <w:tcPr>
+            <w:tcW w:w="1000" w:type="dxa"/>
+          </w:tcPr>
+          <w:p>
+            <w:pPr>
+              <w:rPr>
+                <w:color w:val="000000" w:themeColor="text1"/>
+              </w:rPr>
+            </w:pPr>
+            <w:proofErr w:type="spellStart"/>
+            <w:r>
+              <w:rPr>
+                <w:color w:val="000000" w:themeColor="text1"/>
+              </w:rPr>
+              <w:t>int</w:t>
+            </w:r>
+            <w:proofErr w:type="spellEnd"/>
+          </w:p>
+        </w:tc>
+        <w:tc>
+          <w:tcPr>
+            <w:tcW w:w="1555" w:type="dxa"/>
+          </w:tcPr>
+          <w:p>
+            <w:pPr>
+              <w:rPr>
+                <w:color w:val="000000" w:themeColor="text1"/>
+              </w:rPr>
+            </w:pPr>
+          </w:p>
+        </w:tc>
+        <w:tc>
+          <w:tcPr>
+            <w:tcW w:w="2933" w:type="dxa"/>
+          </w:tcPr>
+          <w:p>
+            <w:pPr>
+              <w:rPr>
+                <w:color w:val="000000" w:themeColor="text1"/>
+              </w:rPr>
+            </w:pPr>
+            <w:r>
+              <w:rPr>
+                <w:color w:val="000000" w:themeColor="text1"/>
+              </w:rPr>
+              <w:t>Type identifier</w:t>
+            </w:r>
+          </w:p>
+        </w:tc>
+        <w:tc>
+          <w:tcPr>
+            <w:tcW w:w="702" w:type="dxa"/>
+          </w:tcPr>
+          <w:p>
+            <w:pPr>
+              <w:rPr>
+                <w:color w:val="000000" w:themeColor="text1"/>
+              </w:rPr>
+            </w:pPr>
+          </w:p>
+        </w:tc>
+      </w:tr>
+      <w:tr>
+        <w:tc>
+          <w:tcPr>
+            <w:tcW w:w="737" w:type="dxa"/>
+            <w:vMerge/>
+          </w:tcPr>
+          <w:p>
+            <w:pPr>
+              <w:rPr>
+                <w:color w:val="000000" w:themeColor="text1"/>
+              </w:rPr>
+            </w:pPr>
+          </w:p>
+        </w:tc>
+        <w:tc>
+          <w:tcPr>
+            <w:tcW w:w="2559" w:type="dxa"/>
+          </w:tcPr>
+          <w:p>
+            <w:pPr>
+              <w:rPr>
+                <w:color w:val="000000" w:themeColor="text1"/>
+              </w:rPr>
+            </w:pPr>
+            <w:r>
+              <w:rPr>
+                <w:color w:val="000000" w:themeColor="text1"/>
+              </w:rPr>
+              <w:t>R</w:t>
+            </w:r>
+          </w:p>
+        </w:tc>
+        <w:tc>
+          <w:tcPr>
+            <w:tcW w:w="1000" w:type="dxa"/>
+          </w:tcPr>
+          <w:p>
+            <w:pPr>
+              <w:rPr>
+                <w:color w:val="000000" w:themeColor="text1"/>
+              </w:rPr>
+            </w:pPr>
+            <w:r>
+              <w:rPr>
+                <w:color w:val="000000" w:themeColor="text1"/>
+              </w:rPr>
+              <w:t>double</w:t>
+            </w:r>
+          </w:p>
+        </w:tc>
+        <w:tc>
+          <w:tcPr>
+            <w:tcW w:w="1555" w:type="dxa"/>
+          </w:tcPr>
+          <w:p>
+            <w:pPr>
+              <w:rPr>
+                <w:color w:val="000000" w:themeColor="text1"/>
+              </w:rPr>
+            </w:pPr>
+            <w:r>
+              <w:rPr>
+                <w:color w:val="000000" w:themeColor="text1"/>
+              </w:rPr>
+              <w:t>&gt;0.0</w:t>
+            </w:r>
+          </w:p>
+        </w:tc>
+        <w:tc>
+          <w:tcPr>
+            <w:tcW w:w="2933" w:type="dxa"/>
+          </w:tcPr>
+          <w:p>
+            <w:pPr>
+              <w:rPr>
+                <w:color w:val="000000" w:themeColor="text1"/>
+              </w:rPr>
+            </w:pPr>
+            <w:r>
+              <w:rPr>
+                <w:color w:val="000000" w:themeColor="text1"/>
+              </w:rPr>
+              <w:t>Growth rate</w:t>
+            </w:r>
+          </w:p>
+        </w:tc>
+        <w:tc>
+          <w:tcPr>
+            <w:tcW w:w="702" w:type="dxa"/>
+          </w:tcPr>
+          <w:p>
+            <w:pPr>
+              <w:rPr>
+                <w:color w:val="000000" w:themeColor="text1"/>
+              </w:rPr>
+            </w:pPr>
+          </w:p>
+        </w:tc>
+      </w:tr>
+      <w:tr>
+        <w:tc>
+          <w:tcPr>
+            <w:tcW w:w="737" w:type="dxa"/>
+            <w:vMerge/>
+          </w:tcPr>
+          <w:p>
+            <w:pPr>
+              <w:rPr>
+                <w:color w:val="000000" w:themeColor="text1"/>
+              </w:rPr>
+            </w:pPr>
+          </w:p>
+        </w:tc>
+        <w:tc>
+          <w:tcPr>
+            <w:tcW w:w="2559" w:type="dxa"/>
+          </w:tcPr>
+          <w:p>
+            <w:pPr>
+              <w:rPr>
+                <w:color w:val="000000" w:themeColor="text1"/>
+              </w:rPr>
+            </w:pPr>
+            <w:r>
+              <w:rPr>
+                <w:color w:val="000000" w:themeColor="text1"/>
+              </w:rPr>
+              <w:t>b</w:t>
+            </w:r>
+          </w:p>
+        </w:tc>
+        <w:tc>
+          <w:tcPr>
+            <w:tcW w:w="1000" w:type="dxa"/>
+          </w:tcPr>
+          <w:p>
+            <w:pPr>
+              <w:rPr>
+                <w:color w:val="000000" w:themeColor="text1"/>
+              </w:rPr>
+            </w:pPr>
+            <w:r>
+              <w:rPr>
+                <w:color w:val="000000" w:themeColor="text1"/>
+              </w:rPr>
+              <w:t>double</w:t>
+            </w:r>
+          </w:p>
+        </w:tc>
+        <w:tc>
+          <w:tcPr>
+            <w:tcW w:w="1555" w:type="dxa"/>
+          </w:tcPr>
+          <w:p>
+            <w:pPr>
+              <w:rPr>
+                <w:color w:val="000000" w:themeColor="text1"/>
+              </w:rPr>
+            </w:pPr>
+          </w:p>
+        </w:tc>
+        <w:tc>
+          <w:tcPr>
+            <w:tcW w:w="2933" w:type="dxa"/>
+          </w:tcPr>
+          <w:p>
+            <w:pPr>
+              <w:rPr>
+                <w:color w:val="000000" w:themeColor="text1"/>
+              </w:rPr>
+            </w:pPr>
+            <w:r>
+              <w:rPr>
+                <w:color w:val="000000" w:themeColor="text1"/>
+              </w:rPr>
+              <w:t>Density compensation effect</w:t>
+            </w:r>
+          </w:p>
+        </w:tc>
+        <w:tc>
+          <w:tcPr>
+            <w:tcW w:w="702" w:type="dxa"/>
+          </w:tcPr>
+          <w:p>
+            <w:pPr>
+              <w:rPr>
+                <w:color w:val="000000" w:themeColor="text1"/>
+              </w:rPr>
+            </w:pPr>
+          </w:p>
+        </w:tc>
+      </w:tr>
+      <w:tr>
+        <w:tc>
+          <w:tcPr>
+            <w:tcW w:w="737" w:type="dxa"/>
+            <w:vMerge/>
+          </w:tcPr>
+          <w:p>
+            <w:pPr>
+              <w:rPr>
+                <w:color w:val="000000" w:themeColor="text1"/>
+              </w:rPr>
+            </w:pPr>
+          </w:p>
+        </w:tc>
+        <w:tc>
+          <w:tcPr>
+            <w:tcW w:w="2559" w:type="dxa"/>
+          </w:tcPr>
+          <w:p>
+            <w:pPr>
+              <w:rPr>
+                <w:color w:val="000000" w:themeColor="text1"/>
+              </w:rPr>
+            </w:pPr>
+            <w:r>
+              <w:rPr>
+                <w:color w:val="000000" w:themeColor="text1"/>
+              </w:rPr>
+              <w:t>c</w:t>
+            </w:r>
+          </w:p>
+        </w:tc>
+        <w:tc>
+          <w:tcPr>
+            <w:tcW w:w="1000" w:type="dxa"/>
+          </w:tcPr>
+          <w:p>
+            <w:pPr>
+              <w:rPr>
+                <w:color w:val="000000" w:themeColor="text1"/>
+              </w:rPr>
+            </w:pPr>
+            <w:proofErr w:type="spellStart"/>
+            <w:r>
+              <w:rPr>
+                <w:color w:val="000000" w:themeColor="text1"/>
+              </w:rPr>
+              <w:t>int</w:t>
+            </w:r>
+            <w:proofErr w:type="spellEnd"/>
+          </w:p>
+        </w:tc>
+        <w:tc>
+          <w:tcPr>
+            <w:tcW w:w="1555" w:type="dxa"/>
+          </w:tcPr>
+          <w:p>
+            <w:pPr>
+              <w:rPr>
+                <w:color w:val="000000" w:themeColor="text1"/>
+              </w:rPr>
+            </w:pPr>
+            <w:r>
+              <w:rPr>
+                <w:color w:val="000000" w:themeColor="text1"/>
+              </w:rPr>
+              <w:t>0-nb. FTs</w:t>
+            </w:r>
+          </w:p>
+        </w:tc>
+        <w:tc>
+          <w:tcPr>
+            <w:tcW w:w="2933" w:type="dxa"/>
+          </w:tcPr>
+          <w:p>
+            <w:pPr>
+              <w:rPr>
+                <w:color w:val="000000" w:themeColor="text1"/>
+              </w:rPr>
+            </w:pPr>
+            <w:r>
+              <w:rPr>
+                <w:color w:val="000000" w:themeColor="text1"/>
+              </w:rPr>
+              <w:t>Interspecific competitive strength</w:t>
+            </w:r>
+          </w:p>
+        </w:tc>
+        <w:tc>
+          <w:tcPr>
+            <w:tcW w:w="702" w:type="dxa"/>
+          </w:tcPr>
+          <w:p>
+            <w:pPr>
+              <w:rPr>
+                <w:color w:val="000000" w:themeColor="text1"/>
+              </w:rPr>
+            </w:pPr>
+          </w:p>
+        </w:tc>
+      </w:tr>
+      <w:tr>
+        <w:tc>
+          <w:tcPr>
+            <w:tcW w:w="737" w:type="dxa"/>
+            <w:vMerge/>
+          </w:tcPr>
+          <w:p>
+            <w:pPr>
+              <w:rPr>
+                <w:color w:val="000000" w:themeColor="text1"/>
+              </w:rPr>
+            </w:pPr>
+          </w:p>
+        </w:tc>
+        <w:tc>
+          <w:tcPr>
+            <w:tcW w:w="2559" w:type="dxa"/>
+          </w:tcPr>
+          <w:p>
+            <w:pPr>
+              <w:rPr>
+                <w:color w:val="000000" w:themeColor="text1"/>
+              </w:rPr>
+            </w:pPr>
+            <w:proofErr w:type="spellStart"/>
+            <w:r>
+              <w:rPr>
+                <w:color w:val="000000" w:themeColor="text1"/>
+              </w:rPr>
+              <w:t>trans_effect_nest</w:t>
+            </w:r>
+            <w:proofErr w:type="spellEnd"/>
+          </w:p>
+        </w:tc>
+        <w:tc>
+          <w:tcPr>
+            <w:tcW w:w="1000" w:type="dxa"/>
+          </w:tcPr>
+          <w:p>
+            <w:pPr>
+              <w:rPr>
+                <w:color w:val="000000" w:themeColor="text1"/>
+              </w:rPr>
+            </w:pPr>
+            <w:r>
+              <w:rPr>
+                <w:color w:val="000000" w:themeColor="text1"/>
+              </w:rPr>
+              <w:t>Double</w:t>
+            </w:r>
+          </w:p>
+        </w:tc>
+        <w:tc>
+          <w:tcPr>
+            <w:tcW w:w="1555" w:type="dxa"/>
+          </w:tcPr>
+          <w:p>
+            <w:pPr>
+              <w:rPr>
+                <w:color w:val="000000" w:themeColor="text1"/>
+              </w:rPr>
+            </w:pPr>
+          </w:p>
+        </w:tc>
+        <w:tc>
+          <w:tcPr>
+            <w:tcW w:w="2933" w:type="dxa"/>
+          </w:tcPr>
+          <w:p>
+            <w:pPr>
+              <w:rPr>
+                <w:color w:val="000000" w:themeColor="text1"/>
+              </w:rPr>
+            </w:pPr>
+            <w:r>
+              <w:rPr>
+                <w:color w:val="000000" w:themeColor="text1"/>
+              </w:rPr>
+              <w:t>Effect of transition zone on nesting suitability</w:t>
+            </w:r>
+          </w:p>
+        </w:tc>
+        <w:tc>
+          <w:tcPr>
+            <w:tcW w:w="702" w:type="dxa"/>
+          </w:tcPr>
+          <w:p>
+            <w:pPr>
+              <w:rPr>
+                <w:color w:val="000000" w:themeColor="text1"/>
+              </w:rPr>
+            </w:pPr>
+          </w:p>
+        </w:tc>
+      </w:tr>
+      <w:tr>
+        <w:tc>
+          <w:tcPr>
+            <w:tcW w:w="737" w:type="dxa"/>
+            <w:vMerge/>
+          </w:tcPr>
+          <w:p>
+            <w:pPr>
+              <w:rPr>
+                <w:color w:val="000000" w:themeColor="text1"/>
+              </w:rPr>
+            </w:pPr>
+          </w:p>
+        </w:tc>
+        <w:tc>
+          <w:tcPr>
+            <w:tcW w:w="2559" w:type="dxa"/>
+          </w:tcPr>
+          <w:p>
+            <w:pPr>
+              <w:rPr>
+                <w:color w:val="000000" w:themeColor="text1"/>
+              </w:rPr>
+            </w:pPr>
+            <w:proofErr w:type="spellStart"/>
+            <w:r>
+              <w:rPr>
+                <w:color w:val="000000" w:themeColor="text1"/>
+              </w:rPr>
+              <w:t>trans_effect_res</w:t>
+            </w:r>
+            <w:proofErr w:type="spellEnd"/>
+          </w:p>
+        </w:tc>
+        <w:tc>
+          <w:tcPr>
+            <w:tcW w:w="1000" w:type="dxa"/>
+          </w:tcPr>
+          <w:p>
+            <w:pPr>
+              <w:rPr>
+                <w:color w:val="000000" w:themeColor="text1"/>
+              </w:rPr>
+            </w:pPr>
+            <w:r>
+              <w:rPr>
+                <w:color w:val="000000" w:themeColor="text1"/>
+              </w:rPr>
+              <w:t>double</w:t>
+            </w:r>
+          </w:p>
+        </w:tc>
+        <w:tc>
+          <w:tcPr>
+            <w:tcW w:w="1555" w:type="dxa"/>
+          </w:tcPr>
+          <w:p>
+            <w:pPr>
+              <w:rPr>
+                <w:color w:val="000000" w:themeColor="text1"/>
+              </w:rPr>
+            </w:pPr>
+          </w:p>
+        </w:tc>
+        <w:tc>
+          <w:tcPr>
+            <w:tcW w:w="2933" w:type="dxa"/>
+          </w:tcPr>
+          <w:p>
+            <w:pPr>
+              <w:rPr>
+                <w:color w:val="000000" w:themeColor="text1"/>
+              </w:rPr>
+            </w:pPr>
+            <w:r>
+              <w:rPr>
+                <w:color w:val="000000" w:themeColor="text1"/>
+              </w:rPr>
+              <w:t>Effect of transition zone on resource suitability</w:t>
+            </w:r>
+          </w:p>
+        </w:tc>
+        <w:tc>
+          <w:tcPr>
+            <w:tcW w:w="702" w:type="dxa"/>
+          </w:tcPr>
+          <w:p>
+            <w:pPr>
+              <w:rPr>
+                <w:color w:val="000000" w:themeColor="text1"/>
+              </w:rPr>
+            </w:pPr>
+          </w:p>
+        </w:tc>
+      </w:tr>
+      <w:tr>
+        <w:tc>
+          <w:tcPr>
+            <w:tcW w:w="737" w:type="dxa"/>
+            <w:vMerge/>
+          </w:tcPr>
+          <w:p>
+            <w:pPr>
+              <w:rPr>
+                <w:color w:val="000000" w:themeColor="text1"/>
+              </w:rPr>
+            </w:pPr>
+          </w:p>
+        </w:tc>
+        <w:tc>
+          <w:tcPr>
+            <w:tcW w:w="2559" w:type="dxa"/>
+          </w:tcPr>
+          <w:p>
+            <w:pPr>
+              <w:rPr>
+                <w:color w:val="000000" w:themeColor="text1"/>
+              </w:rPr>
+            </w:pPr>
+            <w:r>
+              <w:rPr>
+                <w:color w:val="000000" w:themeColor="text1"/>
+              </w:rPr>
+              <w:t>mu</w:t>
+            </w:r>
+          </w:p>
+        </w:tc>
+        <w:tc>
+          <w:tcPr>
+            <w:tcW w:w="1000" w:type="dxa"/>
+          </w:tcPr>
+          <w:p>
+            <w:pPr>
+              <w:rPr>
+                <w:color w:val="000000" w:themeColor="text1"/>
+              </w:rPr>
+            </w:pPr>
+            <w:r>
+              <w:rPr>
+                <w:color w:val="000000" w:themeColor="text1"/>
+              </w:rPr>
+              <w:t>double</w:t>
+            </w:r>
+          </w:p>
+        </w:tc>
+        <w:tc>
+          <w:tcPr>
+            <w:tcW w:w="1555" w:type="dxa"/>
+          </w:tcPr>
+          <w:p>
+            <w:pPr>
+              <w:rPr>
+                <w:color w:val="000000" w:themeColor="text1"/>
+              </w:rPr>
+            </w:pPr>
+          </w:p>
+        </w:tc>
+        <w:tc>
+          <w:tcPr>
+            <w:tcW w:w="2933" w:type="dxa"/>
+          </w:tcPr>
+          <w:p>
+            <w:pPr>
+              <w:rPr>
+                <w:color w:val="000000" w:themeColor="text1"/>
+              </w:rPr>
+            </w:pPr>
+            <w:r>
+              <w:rPr>
+                <w:color w:val="000000" w:themeColor="text1"/>
+              </w:rPr>
+              <w:t>Amount of dispersing individuals</w:t>
+            </w:r>
+          </w:p>
+        </w:tc>
+        <w:tc>
+          <w:tcPr>
+            <w:tcW w:w="702" w:type="dxa"/>
+          </w:tcPr>
+          <w:p>
+            <w:pPr>
+              <w:rPr>
+                <w:color w:val="000000" w:themeColor="text1"/>
+              </w:rPr>
+            </w:pPr>
+          </w:p>
+        </w:tc>
+      </w:tr>
+      <w:tr>
+        <w:tc>
+          <w:tcPr>
+            <w:tcW w:w="737" w:type="dxa"/>
+            <w:vMerge/>
+          </w:tcPr>
+          <w:p>
+            <w:pPr>
+              <w:rPr>
+                <w:color w:val="000000" w:themeColor="text1"/>
+              </w:rPr>
+            </w:pPr>
+          </w:p>
+        </w:tc>
+        <w:tc>
+          <w:tcPr>
+            <w:tcW w:w="2559" w:type="dxa"/>
+          </w:tcPr>
+          <w:p>
+            <w:pPr>
+              <w:rPr>
+                <w:color w:val="000000" w:themeColor="text1"/>
+              </w:rPr>
+            </w:pPr>
+            <w:r>
+              <w:rPr>
+                <w:color w:val="000000" w:themeColor="text1"/>
+              </w:rPr>
+              <w:t>omega</w:t>
+            </w:r>
+          </w:p>
+        </w:tc>
+        <w:tc>
+          <w:tcPr>
+            <w:tcW w:w="1000" w:type="dxa"/>
+          </w:tcPr>
+          <w:p>
+            <w:pPr>
+              <w:rPr>
+                <w:color w:val="000000" w:themeColor="text1"/>
+              </w:rPr>
+            </w:pPr>
+            <w:r>
+              <w:rPr>
+                <w:color w:val="000000" w:themeColor="text1"/>
+              </w:rPr>
+              <w:t>double</w:t>
+            </w:r>
+          </w:p>
+        </w:tc>
+        <w:tc>
+          <w:tcPr>
+            <w:tcW w:w="1555" w:type="dxa"/>
+          </w:tcPr>
+          <w:p>
+            <w:pPr>
+              <w:rPr>
+                <w:color w:val="000000" w:themeColor="text1"/>
+              </w:rPr>
+            </w:pPr>
+          </w:p>
+        </w:tc>
+        <w:tc>
+          <w:tcPr>
+            <w:tcW w:w="2933" w:type="dxa"/>
+          </w:tcPr>
+          <w:p>
+            <w:pPr>
+              <w:rPr>
+                <w:color w:val="000000" w:themeColor="text1"/>
+              </w:rPr>
+            </w:pPr>
+            <w:proofErr w:type="spellStart"/>
+            <w:r>
+              <w:rPr>
+                <w:color w:val="000000" w:themeColor="text1"/>
+              </w:rPr>
+              <w:t>Densitiy</w:t>
+            </w:r>
+            <w:proofErr w:type="spellEnd"/>
+            <w:r>
+              <w:rPr>
+                <w:color w:val="000000" w:themeColor="text1"/>
+              </w:rPr>
+              <w:t xml:space="preserve"> dependent effect on dispersal</w:t>
+            </w:r>
+          </w:p>
+        </w:tc>
+        <w:tc>
+          <w:tcPr>
+            <w:tcW w:w="702" w:type="dxa"/>
+          </w:tcPr>
+          <w:p>
+            <w:pPr>
+              <w:rPr>
+                <w:color w:val="000000" w:themeColor="text1"/>
+              </w:rPr>
+            </w:pPr>
+          </w:p>
+        </w:tc>
+      </w:tr>
+      <w:tr>
+        <w:tc>
+          <w:tcPr>
+            <w:tcW w:w="737" w:type="dxa"/>
+            <w:vMerge/>
+          </w:tcPr>
+          <w:p>
+            <w:pPr>
+              <w:rPr>
+                <w:color w:val="000000" w:themeColor="text1"/>
+              </w:rPr>
+            </w:pPr>
+          </w:p>
+        </w:tc>
+        <w:tc>
+          <w:tcPr>
+            <w:tcW w:w="2559" w:type="dxa"/>
+          </w:tcPr>
+          <w:p>
+            <w:pPr>
+              <w:rPr>
+                <w:color w:val="000000" w:themeColor="text1"/>
+              </w:rPr>
+            </w:pPr>
+            <w:proofErr w:type="spellStart"/>
+            <w:r>
+              <w:rPr>
+                <w:color w:val="000000" w:themeColor="text1"/>
+              </w:rPr>
+              <w:t>dist_eff</w:t>
+            </w:r>
+            <w:proofErr w:type="spellEnd"/>
+          </w:p>
+        </w:tc>
+        <w:tc>
+          <w:tcPr>
+            <w:tcW w:w="1000" w:type="dxa"/>
+          </w:tcPr>
+          <w:p>
+            <w:pPr>
+              <w:rPr>
+                <w:color w:val="000000" w:themeColor="text1"/>
+              </w:rPr>
+            </w:pPr>
+            <w:r>
+              <w:rPr>
+                <w:color w:val="000000" w:themeColor="text1"/>
+              </w:rPr>
+              <w:t>double</w:t>
+            </w:r>
+          </w:p>
+        </w:tc>
+        <w:tc>
+          <w:tcPr>
+            <w:tcW w:w="1555" w:type="dxa"/>
+          </w:tcPr>
+          <w:p>
+            <w:pPr>
+              <w:rPr>
+                <w:color w:val="000000" w:themeColor="text1"/>
+              </w:rPr>
+            </w:pPr>
+          </w:p>
+        </w:tc>
+        <w:tc>
+          <w:tcPr>
+            <w:tcW w:w="2933" w:type="dxa"/>
+          </w:tcPr>
+          <w:p>
+            <w:pPr>
+              <w:rPr>
+                <w:color w:val="000000" w:themeColor="text1"/>
+              </w:rPr>
+            </w:pPr>
+            <w:r>
+              <w:rPr>
+                <w:color w:val="000000" w:themeColor="text1"/>
+              </w:rPr>
+              <w:t>Susceptibility for disturbances</w:t>
+            </w:r>
+          </w:p>
+        </w:tc>
+        <w:tc>
+          <w:tcPr>
+            <w:tcW w:w="702" w:type="dxa"/>
+          </w:tcPr>
+          <w:p>
+            <w:pPr>
+              <w:rPr>
+                <w:color w:val="000000" w:themeColor="text1"/>
+              </w:rPr>
+            </w:pPr>
+          </w:p>
+        </w:tc>
+      </w:tr>
+      <w:tr>
+        <w:tc>
+          <w:tcPr>
+            <w:tcW w:w="737" w:type="dxa"/>
+            <w:vMerge/>
+          </w:tcPr>
+          <w:p>
+            <w:pPr>
+              <w:rPr>
+                <w:color w:val="000000" w:themeColor="text1"/>
+              </w:rPr>
+            </w:pPr>
+          </w:p>
+        </w:tc>
+        <w:tc>
+          <w:tcPr>
+            <w:tcW w:w="2559" w:type="dxa"/>
+          </w:tcPr>
+          <w:p>
+            <w:pPr>
+              <w:rPr>
+                <w:color w:val="000000" w:themeColor="text1"/>
+              </w:rPr>
+            </w:pPr>
+            <w:proofErr w:type="spellStart"/>
+            <w:r>
+              <w:rPr>
+                <w:color w:val="000000" w:themeColor="text1"/>
+              </w:rPr>
+              <w:t>dispsd</w:t>
+            </w:r>
+            <w:proofErr w:type="spellEnd"/>
+          </w:p>
+        </w:tc>
+        <w:tc>
+          <w:tcPr>
+            <w:tcW w:w="1000" w:type="dxa"/>
+          </w:tcPr>
+          <w:p>
+            <w:pPr>
+              <w:rPr>
+                <w:color w:val="000000" w:themeColor="text1"/>
+              </w:rPr>
+            </w:pPr>
+            <w:r>
+              <w:rPr>
+                <w:color w:val="000000" w:themeColor="text1"/>
+              </w:rPr>
+              <w:t>double</w:t>
+            </w:r>
+          </w:p>
+        </w:tc>
+        <w:tc>
+          <w:tcPr>
+            <w:tcW w:w="1555" w:type="dxa"/>
+          </w:tcPr>
+          <w:p>
+            <w:pPr>
+              <w:rPr>
+                <w:color w:val="000000" w:themeColor="text1"/>
+              </w:rPr>
+            </w:pPr>
+          </w:p>
+        </w:tc>
+        <w:tc>
+          <w:tcPr>
+            <w:tcW w:w="2933" w:type="dxa"/>
+          </w:tcPr>
+          <w:p>
+            <w:pPr>
+              <w:rPr>
+                <w:color w:val="000000" w:themeColor="text1"/>
+              </w:rPr>
+            </w:pPr>
+            <w:r>
+              <w:rPr>
+                <w:color w:val="000000" w:themeColor="text1"/>
+              </w:rPr>
+              <w:t>Standard deviation of dispersal distance</w:t>
+            </w:r>
+          </w:p>
+        </w:tc>
+        <w:tc>
+          <w:tcPr>
+            <w:tcW w:w="702" w:type="dxa"/>
+          </w:tcPr>
+          <w:p>
+            <w:pPr>
+              <w:rPr>
+                <w:color w:val="000000" w:themeColor="text1"/>
+              </w:rPr>
+            </w:pPr>
+            <w:r>
+              <w:rPr>
+                <w:color w:val="000000" w:themeColor="text1"/>
+              </w:rPr>
+              <w:t>10 m</w:t>
+            </w:r>
+          </w:p>
+        </w:tc>
+      </w:tr>
+      <w:tr>
+        <w:tc>
+          <w:tcPr>
+            <w:tcW w:w="737" w:type="dxa"/>
+            <w:vMerge/>
+          </w:tcPr>
+          <w:p>
+            <w:pPr>
+              <w:rPr>
+                <w:color w:val="000000" w:themeColor="text1"/>
+              </w:rPr>
+            </w:pPr>
+          </w:p>
+        </w:tc>
+        <w:tc>
+          <w:tcPr>
+            <w:tcW w:w="2559" w:type="dxa"/>
+          </w:tcPr>
+          <w:p>
+            <w:pPr>
+              <w:rPr>
+                <w:color w:val="000000" w:themeColor="text1"/>
+              </w:rPr>
+            </w:pPr>
+            <w:proofErr w:type="spellStart"/>
+            <w:r>
+              <w:rPr>
+                <w:color w:val="000000" w:themeColor="text1"/>
+              </w:rPr>
+              <w:t>dispmean</w:t>
+            </w:r>
+            <w:proofErr w:type="spellEnd"/>
+          </w:p>
+        </w:tc>
+        <w:tc>
+          <w:tcPr>
+            <w:tcW w:w="1000" w:type="dxa"/>
+          </w:tcPr>
+          <w:p>
+            <w:pPr>
+              <w:rPr>
+                <w:color w:val="000000" w:themeColor="text1"/>
+              </w:rPr>
+            </w:pPr>
+            <w:r>
+              <w:rPr>
+                <w:color w:val="000000" w:themeColor="text1"/>
+              </w:rPr>
+              <w:t>double</w:t>
+            </w:r>
+          </w:p>
+        </w:tc>
+        <w:tc>
+          <w:tcPr>
+            <w:tcW w:w="1555" w:type="dxa"/>
+          </w:tcPr>
+          <w:p>
+            <w:pPr>
+              <w:rPr>
+                <w:color w:val="000000" w:themeColor="text1"/>
+              </w:rPr>
+            </w:pPr>
+          </w:p>
+        </w:tc>
+        <w:tc>
+          <w:tcPr>
+            <w:tcW w:w="2933" w:type="dxa"/>
+          </w:tcPr>
+          <w:p>
+            <w:pPr>
+              <w:rPr>
+                <w:color w:val="000000" w:themeColor="text1"/>
+              </w:rPr>
+            </w:pPr>
+            <w:r>
+              <w:rPr>
+                <w:color w:val="000000" w:themeColor="text1"/>
+              </w:rPr>
+              <w:t>Mean dispersal distance</w:t>
+            </w:r>
+          </w:p>
+        </w:tc>
+        <w:tc>
+          <w:tcPr>
+            <w:tcW w:w="702" w:type="dxa"/>
+          </w:tcPr>
+          <w:p>
+            <w:pPr>
+              <w:rPr>
+                <w:color w:val="000000" w:themeColor="text1"/>
+              </w:rPr>
+            </w:pPr>
+            <w:r>
+              <w:rPr>
+                <w:color w:val="000000" w:themeColor="text1"/>
+              </w:rPr>
+              <w:t>10 m</w:t>
+            </w:r>
+          </w:p>
+        </w:tc>
+      </w:tr>
+      <w:tr>
+        <w:tc>
+          <w:tcPr>
+            <w:tcW w:w="737" w:type="dxa"/>
+            <w:vMerge/>
+          </w:tcPr>
+          <w:p>
+            <w:pPr>
+              <w:rPr>
+                <w:color w:val="000000" w:themeColor="text1"/>
+              </w:rPr>
+            </w:pPr>
+          </w:p>
+        </w:tc>
+        <w:tc>
+          <w:tcPr>
+            <w:tcW w:w="2559" w:type="dxa"/>
+          </w:tcPr>
+          <w:p>
+            <w:pPr>
+              <w:rPr>
+                <w:color w:val="000000" w:themeColor="text1"/>
+              </w:rPr>
+            </w:pPr>
+            <w:proofErr w:type="spellStart"/>
+            <w:r>
+              <w:rPr>
+                <w:color w:val="000000" w:themeColor="text1"/>
+              </w:rPr>
+              <w:t>LU_suitability_nest</w:t>
+            </w:r>
+            <w:proofErr w:type="spellEnd"/>
+          </w:p>
+        </w:tc>
+        <w:tc>
+          <w:tcPr>
+            <w:tcW w:w="1000" w:type="dxa"/>
+          </w:tcPr>
+          <w:p>
+            <w:pPr>
+              <w:rPr>
+                <w:color w:val="000000" w:themeColor="text1"/>
+              </w:rPr>
+            </w:pPr>
+            <w:r>
+              <w:rPr>
+                <w:color w:val="000000" w:themeColor="text1"/>
+              </w:rPr>
+              <w:t>double</w:t>
+            </w:r>
+          </w:p>
+        </w:tc>
+        <w:tc>
+          <w:tcPr>
+            <w:tcW w:w="1555" w:type="dxa"/>
+          </w:tcPr>
+          <w:p>
+            <w:pPr>
+              <w:rPr>
+                <w:color w:val="000000" w:themeColor="text1"/>
+              </w:rPr>
+            </w:pPr>
+            <w:r>
+              <w:rPr>
+                <w:color w:val="000000" w:themeColor="text1"/>
+              </w:rPr>
+              <w:t>0-1</w:t>
+            </w:r>
+          </w:p>
+        </w:tc>
+        <w:tc>
+          <w:tcPr>
+            <w:tcW w:w="2933" w:type="dxa"/>
+          </w:tcPr>
+          <w:p>
+            <w:pPr>
+              <w:rPr>
+                <w:color w:val="000000" w:themeColor="text1"/>
+              </w:rPr>
+            </w:pPr>
+            <w:r>
+              <w:rPr>
+                <w:color w:val="000000" w:themeColor="text1"/>
+              </w:rPr>
+              <w:t xml:space="preserve">Map of land use </w:t>
+            </w:r>
+            <w:proofErr w:type="spellStart"/>
+            <w:r>
+              <w:rPr>
+                <w:color w:val="000000" w:themeColor="text1"/>
+              </w:rPr>
+              <w:t>suitabilities</w:t>
+            </w:r>
+            <w:proofErr w:type="spellEnd"/>
+            <w:r>
+              <w:rPr>
+                <w:color w:val="000000" w:themeColor="text1"/>
+              </w:rPr>
+              <w:t xml:space="preserve"> for nesting</w:t>
+            </w:r>
+          </w:p>
+        </w:tc>
+        <w:tc>
+          <w:tcPr>
+            <w:tcW w:w="702" w:type="dxa"/>
+          </w:tcPr>
+          <w:p>
+            <w:pPr>
+              <w:rPr>
+                <w:color w:val="000000" w:themeColor="text1"/>
+              </w:rPr>
+            </w:pPr>
+          </w:p>
+        </w:tc>
+      </w:tr>
+      <w:tr>
+        <w:tc>
+          <w:tcPr>
+            <w:tcW w:w="737" w:type="dxa"/>
+            <w:vMerge/>
+          </w:tcPr>
+          <w:p>
+            <w:pPr>
+              <w:rPr>
+                <w:color w:val="000000" w:themeColor="text1"/>
+              </w:rPr>
+            </w:pPr>
+          </w:p>
+        </w:tc>
+        <w:tc>
+          <w:tcPr>
+            <w:tcW w:w="2559" w:type="dxa"/>
+          </w:tcPr>
+          <w:p>
+            <w:pPr>
+              <w:rPr>
+                <w:color w:val="000000" w:themeColor="text1"/>
+              </w:rPr>
+            </w:pPr>
+            <w:proofErr w:type="spellStart"/>
+            <w:r>
+              <w:rPr>
+                <w:color w:val="000000" w:themeColor="text1"/>
+              </w:rPr>
+              <w:t>LU_suitability_forage</w:t>
+            </w:r>
+            <w:proofErr w:type="spellEnd"/>
+          </w:p>
+        </w:tc>
+        <w:tc>
+          <w:tcPr>
+            <w:tcW w:w="1000" w:type="dxa"/>
+          </w:tcPr>
+          <w:p>
+            <w:pPr>
+              <w:rPr>
+                <w:color w:val="000000" w:themeColor="text1"/>
+              </w:rPr>
+            </w:pPr>
+            <w:r>
+              <w:rPr>
+                <w:color w:val="000000" w:themeColor="text1"/>
+              </w:rPr>
+              <w:t>double</w:t>
+            </w:r>
+          </w:p>
+        </w:tc>
+        <w:tc>
+          <w:tcPr>
+            <w:tcW w:w="1555" w:type="dxa"/>
+          </w:tcPr>
+          <w:p>
+            <w:pPr>
+              <w:rPr>
+                <w:color w:val="000000" w:themeColor="text1"/>
+              </w:rPr>
+            </w:pPr>
+            <w:r>
+              <w:rPr>
+                <w:color w:val="000000" w:themeColor="text1"/>
+              </w:rPr>
+              <w:t>0-1</w:t>
+            </w:r>
+          </w:p>
+        </w:tc>
+        <w:tc>
+          <w:tcPr>
+            <w:tcW w:w="2933" w:type="dxa"/>
+          </w:tcPr>
+          <w:p>
+            <w:pPr>
+              <w:rPr>
+                <w:color w:val="000000" w:themeColor="text1"/>
+              </w:rPr>
+            </w:pPr>
+            <w:r>
+              <w:rPr>
+                <w:color w:val="000000" w:themeColor="text1"/>
+              </w:rPr>
+              <w:t xml:space="preserve">Map of land use </w:t>
+            </w:r>
+            <w:proofErr w:type="spellStart"/>
+            <w:r>
+              <w:rPr>
+                <w:color w:val="000000" w:themeColor="text1"/>
+              </w:rPr>
+              <w:t>suitabilities</w:t>
+            </w:r>
+            <w:proofErr w:type="spellEnd"/>
+            <w:r>
+              <w:rPr>
+                <w:color w:val="000000" w:themeColor="text1"/>
+              </w:rPr>
+              <w:t xml:space="preserve"> for resource uptake</w:t>
+            </w:r>
+          </w:p>
+        </w:tc>
+        <w:tc>
+          <w:tcPr>
+            <w:tcW w:w="702" w:type="dxa"/>
+          </w:tcPr>
+          <w:p>
+            <w:pPr>
+              <w:rPr>
+                <w:color w:val="000000" w:themeColor="text1"/>
+              </w:rPr>
+            </w:pPr>
+          </w:p>
+        </w:tc>
+      </w:tr>
+      <w:tr>
+        <w:tc>
+          <w:tcPr>
+            <w:tcW w:w="737" w:type="dxa"/>
+            <w:vMerge w:val="restart"/>
+            <w:textDirection w:val="btLr"/>
+            <w:vAlign w:val="center"/>
+          </w:tcPr>
+          <w:p>
+            <w:pPr>
+              <w:ind w:left="113" w:right="113"/>
+              <w:jc w:val="center"/>
+              <w:rPr>
+                <w:color w:val="000000" w:themeColor="text1"/>
+              </w:rPr>
+            </w:pPr>
+            <w:r>
+              <w:rPr>
+                <w:color w:val="000000" w:themeColor="text1"/>
+              </w:rPr>
               <w:t>Population</w:t>
             </w:r>
           </w:p>
@@ -5429,6 +6848,7 @@
         <w:pStyle w:val="berschrift1"/>
       </w:pPr>
       <w:r>
+        <w:lastRenderedPageBreak/>
         <w:t>Process overview and scheduling</w:t>
       </w:r>
     </w:p>
@@ -5537,7 +6957,6 @@
         </w:numPr>
       </w:pPr>
       <w:r>
-        <w:lastRenderedPageBreak/>
         <w:t xml:space="preserve">Which entity execute which process that changes which state variables and the order in which the entities execute the process </w:t>
       </w:r>
       <w:r>
@@ -5641,6 +7060,7 @@
         <w:pStyle w:val="berschrift2"/>
       </w:pPr>
       <w:r>
+        <w:lastRenderedPageBreak/>
         <w:t>Emergence</w:t>
       </w:r>
     </w:p>
@@ -5664,11 +7084,11 @@
       <w:r>
         <w:t xml:space="preserve"> of </w:t>
       </w:r>
-      <w:proofErr w:type="gramStart"/>
-      <w:r>
-        <w:t>agents.</w:t>
-      </w:r>
-      <w:proofErr w:type="gramEnd"/>
+      <w:bookmarkStart w:id="1" w:name="_GoBack"/>
+      <w:bookmarkEnd w:id="1"/>
+      <w:r>
+        <w:t>agents?</w:t>
+      </w:r>
       <w:r>
         <w:t xml:space="preserve"> These results are expected to vary in complex and perhaps unpredictable ways when particular characteristics of the agents or their environment change. • For those emergent results, the agent </w:t>
       </w:r>
@@ -5837,7 +7257,6 @@
         <w:pStyle w:val="berschrift1"/>
       </w:pPr>
       <w:r>
-        <w:lastRenderedPageBreak/>
         <w:t>Initialisation</w:t>
       </w:r>
     </w:p>
@@ -5977,6 +7396,81 @@
       </w:r>
     </w:p>
     <w:p>
+      <w:r>
+        <w:t>The model needs two files to create the underlying landscape:</w:t>
+      </w:r>
+      <w:r>
+        <w:t xml:space="preserve"> 1)</w:t>
+      </w:r>
+      <w:r>
+        <w:t xml:space="preserve"> a raster file which contains the information of the patches in the landscape</w:t>
+      </w:r>
+      <w:r>
+        <w:t xml:space="preserve"> (distribution of patch IDs in the landscape) and 2) a patch definition file which contains the specific definition of each patch. Both files can be generated with the program </w:t>
+      </w:r>
+      <w:proofErr w:type="spellStart"/>
+      <w:r>
+        <w:t>FragStats</w:t>
+      </w:r>
+      <w:proofErr w:type="spellEnd"/>
+      <w:r>
+        <w:t xml:space="preserve"> if a </w:t>
+      </w:r>
+      <w:proofErr w:type="spellStart"/>
+      <w:r>
+        <w:t>rastered</w:t>
+      </w:r>
+      <w:proofErr w:type="spellEnd"/>
+      <w:r>
+        <w:t xml:space="preserve"> landscape file with information on the land use class of each raster cell exists.</w:t>
+      </w:r>
+      <w:r>
+        <w:t xml:space="preserve"> </w:t>
+      </w:r>
+      <w:proofErr w:type="spellStart"/>
+      <w:r>
+        <w:t>FragStats</w:t>
+      </w:r>
+      <w:proofErr w:type="spellEnd"/>
+      <w:r>
+        <w:t xml:space="preserve"> </w:t>
+      </w:r>
+      <w:r>
+        <w:t xml:space="preserve">creates a </w:t>
+      </w:r>
+      <w:proofErr w:type="spellStart"/>
+      <w:r>
+        <w:t>patch_ID</w:t>
+      </w:r>
+      <w:proofErr w:type="spellEnd"/>
+      <w:r>
+        <w:t xml:space="preserve"> file, where</w:t>
+      </w:r>
+      <w:r>
+        <w:t xml:space="preserve">, connected raster cells of the same land use </w:t>
+      </w:r>
+      <w:r>
+        <w:lastRenderedPageBreak/>
+        <w:t>classes are grouped to patches</w:t>
+      </w:r>
+      <w:r>
+        <w:t xml:space="preserve"> with a specific identifier</w:t>
+      </w:r>
+      <w:r>
+        <w:t>. The landscape is analysed on the patch scale and parameters such as the patch area or patch perimeter are calculated. The patch definitions are stored in a txt file to be imported in the model.</w:t>
+      </w:r>
+    </w:p>
+    <w:p>
+      <w:r>
+        <w:t xml:space="preserve">First the patch </w:t>
+      </w:r>
+      <w:proofErr w:type="spellStart"/>
+      <w:r>
+        <w:t>defin</w:t>
+      </w:r>
+      <w:proofErr w:type="spellEnd"/>
+    </w:p>
+    <w:p>
       <w:pPr>
         <w:pStyle w:val="Listenabsatz"/>
         <w:numPr>
@@ -5987,6 +7481,9 @@
       <w:r>
         <w:t>Read the patch definition file</w:t>
       </w:r>
+      <w:r>
+        <w:t xml:space="preserve"> and store it in a structure</w:t>
+      </w:r>
     </w:p>
     <w:p>
       <w:pPr>
@@ -5999,6 +7496,9 @@
       <w:r>
         <w:t>Read the landscape file</w:t>
       </w:r>
+      <w:r>
+        <w:t xml:space="preserve"> and add the information of each patch id based on the patch definition file</w:t>
+      </w:r>
     </w:p>
     <w:p>
       <w:pPr>
@@ -6018,7 +7518,27 @@
         <w:t xml:space="preserve"> transition zone cells in the landscape: fo</w:t>
       </w:r>
       <w:r>
-        <w:t>r all arable cells: if one of the neighbouring cells is a forest or grassland cell, it is marked as a potential transition zone cell</w:t>
+        <w:t>r all arable patches</w:t>
+      </w:r>
+      <w:r>
+        <w:t>:</w:t>
+      </w:r>
+      <w:r>
+        <w:t xml:space="preserve"> for each cell within the patch:</w:t>
+      </w:r>
+      <w:r>
+        <w:t xml:space="preserve"> if one of the neighbouring cells is a forest or grassland cell, it is marked as a potential transition zone cell</w:t>
+      </w:r>
+      <w:r>
+        <w:t xml:space="preserve">; the number of potential transition zone cells are </w:t>
+      </w:r>
+      <w:proofErr w:type="spellStart"/>
+      <w:r>
+        <w:t>summerized</w:t>
+      </w:r>
+      <w:proofErr w:type="spellEnd"/>
+      <w:r>
+        <w:t xml:space="preserve"> for each patch</w:t>
       </w:r>
     </w:p>
     <w:p>
@@ -6038,6 +7558,9 @@
       <w:r>
         <w:t xml:space="preserve"> their size. Starting with the first patch (either smallest or largest), potential transition zone cells are randomly selected and all arable cells within the range of </w:t>
       </w:r>
+      <w:r>
+        <w:t xml:space="preserve">the determined </w:t>
+      </w:r>
       <w:proofErr w:type="spellStart"/>
       <w:r>
         <w:t>TZ_width</w:t>
@@ -6045,6 +7568,9 @@
       <w:proofErr w:type="spellEnd"/>
       <w:r>
         <w:t xml:space="preserve"> are marked as TZ cell.</w:t>
+      </w:r>
+      <w:r>
+        <w:t>; As soon as all potential TZ cells are selected for the specific patch, the next smaller/taller patch is selected.</w:t>
       </w:r>
     </w:p>
     <w:p>
@@ -6144,7 +7670,13 @@
         </w:numPr>
       </w:pPr>
       <w:r>
-        <w:t>Nest capacity is set (100 x (suitability</w:t>
+        <w:t>Nest capacity is set (</w:t>
+      </w:r>
+      <w:r>
+        <w:t>574</w:t>
+      </w:r>
+      <w:r>
+        <w:t xml:space="preserve"> x (suitability</w:t>
       </w:r>
       <w:r>
         <w:t xml:space="preserve"> </w:t>
@@ -6166,6 +7698,42 @@
       </w:r>
       <w:r>
         <w:t>)</w:t>
+      </w:r>
+    </w:p>
+    <w:p>
+      <w:pPr>
+        <w:pStyle w:val="Listenabsatz"/>
+        <w:numPr>
+          <w:ilvl w:val="2"/>
+          <w:numId w:val="6"/>
+        </w:numPr>
+      </w:pPr>
+      <w:r>
+        <w:t xml:space="preserve">Maximal nest capacity is based on Potts &amp; </w:t>
+      </w:r>
+      <w:proofErr w:type="spellStart"/>
+      <w:r>
+        <w:t>Willmer</w:t>
+      </w:r>
+      <w:proofErr w:type="spellEnd"/>
+      <w:r>
+        <w:t xml:space="preserve"> 1997 (data on </w:t>
+      </w:r>
+      <w:proofErr w:type="spellStart"/>
+      <w:r>
+        <w:t>Halictus</w:t>
+      </w:r>
+      <w:proofErr w:type="spellEnd"/>
+      <w:r>
+        <w:t xml:space="preserve"> </w:t>
+      </w:r>
+      <w:proofErr w:type="spellStart"/>
+      <w:r>
+        <w:t>rubicundus</w:t>
+      </w:r>
+      <w:proofErr w:type="spellEnd"/>
+      <w:r>
+        <w:t xml:space="preserve"> in UK)</w:t>
       </w:r>
     </w:p>
     <w:p>
@@ -6350,6 +7918,7 @@
         </w:numPr>
       </w:pPr>
       <w:r>
+        <w:lastRenderedPageBreak/>
         <w:t>Growth is ba</w:t>
       </w:r>
       <w:r>
@@ -6380,13 +7949,12 @@
           <w:numId w:val="7"/>
         </w:numPr>
       </w:pPr>
-      <w:commentRangeStart w:id="1"/>
+      <w:commentRangeStart w:id="2"/>
       <w:r>
         <w:rPr>
           <w:noProof/>
           <w:lang w:val="de-DE" w:eastAsia="de-DE"/>
         </w:rPr>
-        <w:lastRenderedPageBreak/>
         <w:drawing>
           <wp:inline distT="0" distB="0" distL="0" distR="0" wp14:anchorId="181DA430" wp14:editId="44307D69">
             <wp:extent cx="3658080" cy="653712"/>
@@ -6431,12 +7999,12 @@
           </wp:inline>
         </w:drawing>
       </w:r>
-      <w:commentRangeEnd w:id="1"/>
+      <w:commentRangeEnd w:id="2"/>
       <w:r>
         <w:rPr>
           <w:rStyle w:val="Kommentarzeichen"/>
         </w:rPr>
-        <w:commentReference w:id="1"/>
+        <w:commentReference w:id="2"/>
       </w:r>
     </w:p>
     <w:p>
@@ -6505,13 +8073,8 @@
           <w:numId w:val="7"/>
         </w:numPr>
       </w:pPr>
-      <w:proofErr w:type="spellStart"/>
-      <w:r>
-        <w:t>Cj</w:t>
-      </w:r>
-      <w:proofErr w:type="spellEnd"/>
-      <w:r>
-        <w:t xml:space="preserve">: competition value of the FT </w:t>
+      <w:r>
+        <w:t>C:sum of the competition values of FTs in the cell with the same flying period</w:t>
       </w:r>
     </w:p>
     <w:p>
@@ -6522,8 +8085,13 @@
           <w:numId w:val="7"/>
         </w:numPr>
       </w:pPr>
-      <w:r>
-        <w:t>Ci: competition value of another FT within the cell; Ni: current population size of that FT population in the cell</w:t>
+      <w:proofErr w:type="spellStart"/>
+      <w:r>
+        <w:t>Cj</w:t>
+      </w:r>
+      <w:proofErr w:type="spellEnd"/>
+      <w:r>
+        <w:t xml:space="preserve">: competition value of the FT </w:t>
       </w:r>
     </w:p>
     <w:p>
@@ -6534,13 +8102,8 @@
           <w:numId w:val="7"/>
         </w:numPr>
       </w:pPr>
-      <w:proofErr w:type="spellStart"/>
-      <w:r>
-        <w:t>Kj</w:t>
-      </w:r>
-      <w:proofErr w:type="spellEnd"/>
-      <w:r>
-        <w:t>: nest capacity of the FT population in the current cell</w:t>
+      <w:r>
+        <w:t>Ci: competition value of another FT within the cell; Ni: current population size of that FT population in the cell</w:t>
       </w:r>
     </w:p>
     <w:p>
@@ -6551,11 +8114,46 @@
           <w:numId w:val="7"/>
         </w:numPr>
       </w:pPr>
+      <w:proofErr w:type="spellStart"/>
+      <w:r>
+        <w:t>Kj</w:t>
+      </w:r>
+      <w:proofErr w:type="spellEnd"/>
+      <w:r>
+        <w:t>: nest capacity of the FT population in the current cell</w:t>
+      </w:r>
+    </w:p>
+    <w:p>
+      <w:pPr>
+        <w:pStyle w:val="Listenabsatz"/>
+        <w:numPr>
+          <w:ilvl w:val="0"/>
+          <w:numId w:val="7"/>
+        </w:numPr>
+      </w:pPr>
+      <w:commentRangeStart w:id="3"/>
+      <w:r>
+        <w:t>Only FTs with the same flying periods are considered for interspecific competition;</w:t>
+      </w:r>
+      <w:commentRangeEnd w:id="3"/>
+      <w:r>
+        <w:rPr>
+          <w:rStyle w:val="Kommentarzeichen"/>
+        </w:rPr>
+        <w:commentReference w:id="3"/>
+      </w:r>
+    </w:p>
+    <w:p>
+      <w:pPr>
+        <w:pStyle w:val="Listenabsatz"/>
+        <w:numPr>
+          <w:ilvl w:val="0"/>
+          <w:numId w:val="7"/>
+        </w:numPr>
+      </w:pPr>
       <w:r>
         <w:t>The new population sizes are stored in a temporary variable and updated after the growth of all FT populations on the grid is completed</w:t>
       </w:r>
-      <w:bookmarkStart w:id="2" w:name="_GoBack"/>
-      <w:bookmarkEnd w:id="2"/>
     </w:p>
     <w:p>
       <w:pPr>
@@ -6915,10 +8513,7 @@
       </w:r>
       <w:proofErr w:type="spellEnd"/>
       <w:r>
-        <w:t xml:space="preserve"> individual is searching for the most suitable patch for nesting in the dispersal kernel; with increasing number of attempts, the probability is increasing, that it decides to take a less suitable patch</w:t>
-      </w:r>
-      <w:r>
-        <w:t>:</w:t>
+        <w:t xml:space="preserve"> individual is searching for the most suitable patch for nesting in the dispersal kernel; with increasing number of attempts, the probability is increasing, that it decides to take a less suitable patch:</w:t>
       </w:r>
     </w:p>
     <w:p>
@@ -6999,7 +8594,16 @@
         </w:numPr>
       </w:pPr>
       <w:r>
-        <w:t>Patches being disturbed are stored in a vector; for each of these patches: FT populations located in a cell of that patch are suffering an extinction with a trait specific probability (susceptibility towards disturbances; depend on nesting sites)</w:t>
+        <w:t xml:space="preserve">Patches being disturbed are stored in a vector; for each of these patches: FT populations located in a cell of that patch are suffering </w:t>
+      </w:r>
+      <w:r>
+        <w:t xml:space="preserve">a trait specific reduction in population size (nests being disturbed); trait </w:t>
+      </w:r>
+      <w:r>
+        <w:t>depend o</w:t>
+      </w:r>
+      <w:r>
+        <w:t>n nesting site characteristics: soil nesting bees suffer more than cavity nesting bees</w:t>
       </w:r>
     </w:p>
     <w:p>
@@ -7011,15 +8615,17 @@
         </w:numPr>
       </w:pPr>
       <w:r>
-        <w:t xml:space="preserve">For the other land use classes: urban, forest, bare: The probability of a cell being disturbed is 0.5, 0.1 and 0.5 respectively. E.g. these processes are not considered </w:t>
-      </w:r>
-      <w:proofErr w:type="spellStart"/>
-      <w:r>
-        <w:t>patchwise</w:t>
-      </w:r>
-      <w:proofErr w:type="spellEnd"/>
-      <w:r>
-        <w:t>, but locally for each cell!</w:t>
+        <w:lastRenderedPageBreak/>
+        <w:t>For the other land use classes: urban, forest, bare: The probability of a cell being disturbed is 0.5, 0.1 and 0.5 respectively. E.g. these processes are not considered patch</w:t>
+      </w:r>
+      <w:r>
+        <w:t xml:space="preserve"> </w:t>
+      </w:r>
+      <w:r>
+        <w:t>wise, but locally for each cell!</w:t>
+      </w:r>
+      <w:r>
+        <w:t>; reduction of population sizes is still trait specific</w:t>
       </w:r>
     </w:p>
     <w:p>
@@ -7027,7 +8633,6 @@
         <w:pStyle w:val="berschrift2"/>
       </w:pPr>
       <w:r>
-        <w:lastRenderedPageBreak/>
         <w:t>Management options</w:t>
       </w:r>
     </w:p>
@@ -7081,10 +8686,13 @@
       <w:proofErr w:type="spellEnd"/>
     </w:p>
   </w:comment>
-  <w:comment w:id="1" w:author="jette reeg" w:date="2020-03-24T13:34:00Z" w:initials="jr">
+  <w:comment w:id="2" w:author="jette reeg" w:date="2020-03-24T13:34:00Z" w:initials="jr">
     <w:p>
       <w:pPr>
         <w:pStyle w:val="Kommentartext"/>
+        <w:rPr>
+          <w:lang w:val="de-DE"/>
+        </w:rPr>
       </w:pPr>
       <w:r>
         <w:rPr>
@@ -7093,29 +8701,97 @@
         <w:annotationRef/>
       </w:r>
       <w:r>
-        <w:t>Competition for nesting site</w:t>
-      </w:r>
-      <w:r>
-        <w:t xml:space="preserve"> (~K)</w:t>
-      </w:r>
-      <w:r>
-        <w:t xml:space="preserve"> is not yet integrated? (</w:t>
-      </w:r>
-      <w:proofErr w:type="gramStart"/>
-      <w:r>
-        <w:t>overall</w:t>
-      </w:r>
-      <w:proofErr w:type="gramEnd"/>
-      <w:r>
+        <w:t xml:space="preserve">Competition for nesting site (~K) is not yet integrated? </w:t>
+      </w:r>
+      <w:r>
+        <w:rPr>
+          <w:lang w:val="de-DE"/>
+        </w:rPr>
+        <w:t>(overall sumCap)</w:t>
+      </w:r>
+    </w:p>
+  </w:comment>
+  <w:comment w:id="3" w:author="jette reeg" w:date="2020-04-02T11:48:00Z" w:initials="jr">
+    <w:p>
+      <w:pPr>
+        <w:pStyle w:val="Kommentartext"/>
+        <w:rPr>
+          <w:lang w:val="de-DE"/>
+        </w:rPr>
+      </w:pPr>
+      <w:r>
+        <w:rPr>
+          <w:rStyle w:val="Kommentarzeichen"/>
+        </w:rPr>
+        <w:annotationRef/>
+      </w:r>
+      <w:r>
+        <w:rPr>
+          <w:lang w:val="de-DE"/>
+        </w:rPr>
+        <w:t>Müsste ich nicht eigentlich jedes J</w:t>
+      </w:r>
+      <w:r>
+        <w:rPr>
+          <w:lang w:val="de-DE"/>
+        </w:rPr>
+        <w:t xml:space="preserve">ahr den </w:t>
+      </w:r>
+      <w:proofErr w:type="spellStart"/>
+      <w:r>
+        <w:rPr>
+          <w:lang w:val="de-DE"/>
+        </w:rPr>
+        <w:t>resource</w:t>
+      </w:r>
+      <w:proofErr w:type="spellEnd"/>
+      <w:r>
+        <w:rPr>
+          <w:lang w:val="de-DE"/>
+        </w:rPr>
         <w:t xml:space="preserve"> </w:t>
       </w:r>
       <w:proofErr w:type="spellStart"/>
       <w:r>
-        <w:t>sumCap</w:t>
+        <w:rPr>
+          <w:lang w:val="de-DE"/>
+        </w:rPr>
+        <w:t>capacity</w:t>
       </w:r>
       <w:proofErr w:type="spellEnd"/>
       <w:r>
-        <w:t>)</w:t>
+        <w:rPr>
+          <w:lang w:val="de-DE"/>
+        </w:rPr>
+        <w:t xml:space="preserve"> </w:t>
+      </w:r>
+      <w:proofErr w:type="spellStart"/>
+      <w:r>
+        <w:rPr>
+          <w:lang w:val="de-DE"/>
+        </w:rPr>
+        <w:t>factor</w:t>
+      </w:r>
+      <w:proofErr w:type="spellEnd"/>
+      <w:r>
+        <w:rPr>
+          <w:lang w:val="de-DE"/>
+        </w:rPr>
+        <w:t xml:space="preserve"> neu berechnen? Und pro Zelle eine interspezifische Konkurrenz um </w:t>
+      </w:r>
+      <w:proofErr w:type="spellStart"/>
+      <w:r>
+        <w:rPr>
+          <w:lang w:val="de-DE"/>
+        </w:rPr>
+        <w:t>Resourcen</w:t>
+      </w:r>
+      <w:proofErr w:type="spellEnd"/>
+      <w:r>
+        <w:rPr>
+          <w:lang w:val="de-DE"/>
+        </w:rPr>
+        <w:t xml:space="preserve"> ausrechnen?</w:t>
       </w:r>
     </w:p>
   </w:comment>
@@ -7126,6 +8802,7 @@
 <w15:commentsEx xmlns:wpc="http://schemas.microsoft.com/office/word/2010/wordprocessingCanvas" xmlns:mc="http://schemas.openxmlformats.org/markup-compatibility/2006" xmlns:o="urn:schemas-microsoft-com:office:office" xmlns:r="http://schemas.openxmlformats.org/officeDocument/2006/relationships" xmlns:m="http://schemas.openxmlformats.org/officeDocument/2006/math" xmlns:v="urn:schemas-microsoft-com:vml" xmlns:wp14="http://schemas.microsoft.com/office/word/2010/wordprocessingDrawing" xmlns:wp="http://schemas.openxmlformats.org/drawingml/2006/wordprocessingDrawing" xmlns:w10="urn:schemas-microsoft-com:office:word" xmlns:w="http://schemas.openxmlformats.org/wordprocessingml/2006/main" xmlns:w14="http://schemas.microsoft.com/office/word/2010/wordml" xmlns:w15="http://schemas.microsoft.com/office/word/2012/wordml" xmlns:wpg="http://schemas.microsoft.com/office/word/2010/wordprocessingGroup" xmlns:wpi="http://schemas.microsoft.com/office/word/2010/wordprocessingInk" xmlns:wne="http://schemas.microsoft.com/office/word/2006/wordml" xmlns:wps="http://schemas.microsoft.com/office/word/2010/wordprocessingShape" mc:Ignorable="w14 w15 wp14">
   <w15:commentEx w15:paraId="75D26623" w15:done="0"/>
   <w15:commentEx w15:paraId="70573455" w15:done="0"/>
+  <w15:commentEx w15:paraId="56402A7F" w15:done="0"/>
 </w15:commentsEx>
 </file>
 
@@ -8289,7 +9966,7 @@
         <w:rFonts w:ascii="Courier New" w:hAnsi="Courier New" w:cs="Courier New" w:hint="default"/>
       </w:rPr>
     </w:lvl>
-    <w:lvl w:ilvl="2" w:tplc="04070005" w:tentative="1">
+    <w:lvl w:ilvl="2" w:tplc="04070005">
       <w:start w:val="1"/>
       <w:numFmt w:val="bullet"/>
       <w:lvlText w:val=""/>
@@ -9768,7 +11445,7 @@
 </file>
 
 <file path=customXml/itemProps1.xml><?xml version="1.0" encoding="utf-8"?>
-<ds:datastoreItem xmlns:ds="http://schemas.openxmlformats.org/officeDocument/2006/customXml" ds:itemID="{F1541D28-3AE2-4D62-901D-CD61CEEF588D}">
+<ds:datastoreItem xmlns:ds="http://schemas.openxmlformats.org/officeDocument/2006/customXml" ds:itemID="{699E5C68-466E-48B8-9BCD-9956D88C7BAF}">
   <ds:schemaRefs>
     <ds:schemaRef ds:uri="http://schemas.openxmlformats.org/officeDocument/2006/bibliography"/>
   </ds:schemaRefs>

</xml_diff>

<commit_message>
optimizing code - need to be checked
</commit_message>
<xml_diff>
--- a/BiTZ-ODD.docx
+++ b/BiTZ-ODD.docx
@@ -6856,6 +6856,7 @@
       <w:pPr>
         <w:keepNext/>
       </w:pPr>
+      <w:commentRangeStart w:id="1"/>
       <w:r>
         <w:rPr>
           <w:noProof/>
@@ -6910,6 +6911,13 @@
           </wp:inline>
         </w:drawing>
       </w:r>
+      <w:commentRangeEnd w:id="1"/>
+      <w:r>
+        <w:rPr>
+          <w:rStyle w:val="Kommentarzeichen"/>
+        </w:rPr>
+        <w:commentReference w:id="1"/>
+      </w:r>
     </w:p>
     <w:p>
       <w:pPr>
@@ -7084,8 +7092,6 @@
       <w:r>
         <w:t xml:space="preserve"> of </w:t>
       </w:r>
-      <w:bookmarkStart w:id="1" w:name="_GoBack"/>
-      <w:bookmarkEnd w:id="1"/>
       <w:r>
         <w:t>agents?</w:t>
       </w:r>
@@ -7837,7 +7843,7 @@
         <w:pStyle w:val="berschrift2"/>
       </w:pPr>
       <w:r>
-        <w:t>Weather</w:t>
+        <w:t>Foraging range</w:t>
       </w:r>
     </w:p>
     <w:p>
@@ -7849,6 +7855,39 @@
         </w:numPr>
       </w:pPr>
       <w:r>
+        <w:t xml:space="preserve">In each year, the foraging range of each population is updated  </w:t>
+      </w:r>
+    </w:p>
+    <w:p>
+      <w:pPr>
+        <w:pStyle w:val="Listenabsatz"/>
+        <w:numPr>
+          <w:ilvl w:val="0"/>
+          <w:numId w:val="7"/>
+        </w:numPr>
+      </w:pPr>
+      <w:r>
+        <w:t>Each cell includes the information which FT population is able to forage in this cell and how big this population is. If several populations of the same FT can forage in this cell, population sizes are summed up.</w:t>
+      </w:r>
+    </w:p>
+    <w:p>
+      <w:pPr>
+        <w:pStyle w:val="berschrift2"/>
+      </w:pPr>
+      <w:r>
+        <w:lastRenderedPageBreak/>
+        <w:t>Weather</w:t>
+      </w:r>
+    </w:p>
+    <w:p>
+      <w:pPr>
+        <w:pStyle w:val="Listenabsatz"/>
+        <w:numPr>
+          <w:ilvl w:val="0"/>
+          <w:numId w:val="7"/>
+        </w:numPr>
+      </w:pPr>
+      <w:r>
         <w:t>Stochastic impact for good and bad years:</w:t>
       </w:r>
     </w:p>
@@ -7898,15 +7937,13 @@
         </w:numPr>
       </w:pPr>
       <w:r>
-        <w:t xml:space="preserve">For each cell, the growth of each population is calculated after </w:t>
-      </w:r>
-      <w:proofErr w:type="spellStart"/>
-      <w:r>
-        <w:t>eachother</w:t>
-      </w:r>
-      <w:proofErr w:type="spellEnd"/>
-      <w:r>
-        <w:t xml:space="preserve">. </w:t>
+        <w:t>For each cell, the growth of each population is calculated after each</w:t>
+      </w:r>
+      <w:r>
+        <w:t xml:space="preserve"> </w:t>
+      </w:r>
+      <w:r>
+        <w:t xml:space="preserve">other. </w:t>
       </w:r>
     </w:p>
     <w:p>
@@ -7918,48 +7955,59 @@
         </w:numPr>
       </w:pPr>
       <w:r>
-        <w:lastRenderedPageBreak/>
-        <w:t>Growth is ba</w:t>
-      </w:r>
-      <w:r>
-        <w:t xml:space="preserve">sed on the Maynard-Smith and </w:t>
+        <w:t xml:space="preserve">Resource capacity is calculated: How much resources will the population gather considering the interspecific </w:t>
       </w:r>
       <w:proofErr w:type="spellStart"/>
       <w:r>
-        <w:t>Slatkin</w:t>
+        <w:t>competiton</w:t>
       </w:r>
       <w:proofErr w:type="spellEnd"/>
       <w:r>
-        <w:t xml:space="preserve"> function; modified by </w:t>
-      </w:r>
-      <w:proofErr w:type="spellStart"/>
-      <w:r>
-        <w:t>Jeltsch</w:t>
-      </w:r>
-      <w:proofErr w:type="spellEnd"/>
-      <w:r>
-        <w:t xml:space="preserve"> et al.:</w:t>
+        <w:t>?</w:t>
       </w:r>
     </w:p>
     <w:p>
       <w:pPr>
         <w:pStyle w:val="Listenabsatz"/>
         <w:numPr>
-          <w:ilvl w:val="0"/>
+          <w:ilvl w:val="1"/>
           <w:numId w:val="7"/>
         </w:numPr>
       </w:pPr>
-      <w:commentRangeStart w:id="2"/>
+      <w:r>
+        <w:t>Within the foraging range of the population:</w:t>
+      </w:r>
+    </w:p>
+    <w:p>
+      <w:pPr>
+        <w:pStyle w:val="Listenabsatz"/>
+        <w:numPr>
+          <w:ilvl w:val="2"/>
+          <w:numId w:val="7"/>
+        </w:numPr>
+      </w:pPr>
+      <w:r>
+        <w:t>In each cell the competition with other FTs is calculated; only FTs with the same flying period are considered</w:t>
+      </w:r>
+    </w:p>
+    <w:p>
+      <w:pPr>
+        <w:pStyle w:val="Listenabsatz"/>
+        <w:numPr>
+          <w:ilvl w:val="2"/>
+          <w:numId w:val="7"/>
+        </w:numPr>
+      </w:pPr>
       <w:r>
         <w:rPr>
           <w:noProof/>
           <w:lang w:val="de-DE" w:eastAsia="de-DE"/>
         </w:rPr>
         <w:drawing>
-          <wp:inline distT="0" distB="0" distL="0" distR="0" wp14:anchorId="181DA430" wp14:editId="44307D69">
-            <wp:extent cx="3658080" cy="653712"/>
-            <wp:effectExtent l="0" t="0" r="0" b="0"/>
-            <wp:docPr id="28" name="Grafik 27"/>
+          <wp:inline distT="0" distB="0" distL="0" distR="0" wp14:anchorId="52E1FD4C" wp14:editId="4B9D2FBD">
+            <wp:extent cx="4867275" cy="628650"/>
+            <wp:effectExtent l="0" t="0" r="9525" b="0"/>
+            <wp:docPr id="3" name="Grafik 3"/>
             <wp:cNvGraphicFramePr>
               <a:graphicFrameLocks xmlns:a="http://schemas.openxmlformats.org/drawingml/2006/main" noChangeAspect="1"/>
             </wp:cNvGraphicFramePr>
@@ -7967,13 +8015,11 @@
               <a:graphicData uri="http://schemas.openxmlformats.org/drawingml/2006/picture">
                 <pic:pic xmlns:pic="http://schemas.openxmlformats.org/drawingml/2006/picture">
                   <pic:nvPicPr>
-                    <pic:cNvPr id="28" name="Grafik 27"/>
-                    <pic:cNvPicPr>
-                      <a:picLocks noChangeAspect="1"/>
-                    </pic:cNvPicPr>
+                    <pic:cNvPr id="3" name="Resourcecapacity.bmp"/>
+                    <pic:cNvPicPr/>
                   </pic:nvPicPr>
                   <pic:blipFill>
-                    <a:blip r:embed="rId9" cstate="print">
+                    <a:blip r:embed="rId9">
                       <a:extLst>
                         <a:ext uri="{28A0092B-C50C-407E-A947-70E740481C1C}">
                           <a14:useLocalDpi xmlns:a14="http://schemas.microsoft.com/office/drawing/2010/main" val="0"/>
@@ -7987,7 +8033,7 @@
                   <pic:spPr>
                     <a:xfrm>
                       <a:off x="0" y="0"/>
-                      <a:ext cx="3658080" cy="653712"/>
+                      <a:ext cx="4867275" cy="628650"/>
                     </a:xfrm>
                     <a:prstGeom prst="rect">
                       <a:avLst/>
@@ -7999,13 +8045,39 @@
           </wp:inline>
         </w:drawing>
       </w:r>
-      <w:commentRangeEnd w:id="2"/>
-      <w:r>
-        <w:rPr>
-          <w:rStyle w:val="Kommentarzeichen"/>
-        </w:rPr>
-        <w:commentReference w:id="2"/>
-      </w:r>
+    </w:p>
+    <w:p>
+      <w:pPr>
+        <w:pStyle w:val="Listenabsatz"/>
+        <w:numPr>
+          <w:ilvl w:val="2"/>
+          <w:numId w:val="7"/>
+        </w:numPr>
+      </w:pPr>
+      <w:r>
+        <w:t>The resource capacities for each cell within the foraging range are summed up and d</w:t>
+      </w:r>
+      <w:r>
+        <w:t>i</w:t>
+      </w:r>
+      <w:r>
+        <w:t xml:space="preserve">vided by the number </w:t>
+      </w:r>
+      <w:r>
+        <w:t>of foraging cells to calculate the</w:t>
+      </w:r>
+      <w:r>
+        <w:t xml:space="preserve"> mean resource capacity</w:t>
+      </w:r>
+    </w:p>
+    <w:p>
+      <w:pPr>
+        <w:pStyle w:val="Listenabsatz"/>
+        <w:numPr>
+          <w:ilvl w:val="2"/>
+          <w:numId w:val="7"/>
+        </w:numPr>
+      </w:pPr>
     </w:p>
     <w:p>
       <w:pPr>
@@ -8015,13 +8087,27 @@
           <w:numId w:val="7"/>
         </w:numPr>
       </w:pPr>
+      <w:r>
+        <w:t>Growth is ba</w:t>
+      </w:r>
+      <w:r>
+        <w:t xml:space="preserve">sed on the Maynard-Smith and </w:t>
+      </w:r>
       <w:proofErr w:type="spellStart"/>
       <w:r>
-        <w:t>Ntj</w:t>
+        <w:t>Slatkin</w:t>
       </w:r>
       <w:proofErr w:type="spellEnd"/>
       <w:r>
-        <w:t>: current population size of the FT population in the cell</w:t>
+        <w:t xml:space="preserve"> function; modified by </w:t>
+      </w:r>
+      <w:proofErr w:type="spellStart"/>
+      <w:r>
+        <w:t>Jeltsch</w:t>
+      </w:r>
+      <w:proofErr w:type="spellEnd"/>
+      <w:r>
+        <w:t xml:space="preserve"> et al.:</w:t>
       </w:r>
     </w:p>
     <w:p>
@@ -8032,13 +8118,52 @@
           <w:numId w:val="7"/>
         </w:numPr>
       </w:pPr>
-      <w:proofErr w:type="spellStart"/>
-      <w:r>
-        <w:t>Rj</w:t>
-      </w:r>
-      <w:proofErr w:type="spellEnd"/>
-      <w:r>
-        <w:t>: growth rate of FT</w:t>
+      <w:r>
+        <w:rPr>
+          <w:noProof/>
+          <w:lang w:val="de-DE" w:eastAsia="de-DE"/>
+        </w:rPr>
+        <w:drawing>
+          <wp:inline distT="0" distB="0" distL="0" distR="0" wp14:anchorId="11729A7F" wp14:editId="11CF8BC3">
+            <wp:extent cx="5000625" cy="863203"/>
+            <wp:effectExtent l="0" t="0" r="0" b="0"/>
+            <wp:docPr id="4" name="Grafik 4"/>
+            <wp:cNvGraphicFramePr>
+              <a:graphicFrameLocks xmlns:a="http://schemas.openxmlformats.org/drawingml/2006/main" noChangeAspect="1"/>
+            </wp:cNvGraphicFramePr>
+            <a:graphic xmlns:a="http://schemas.openxmlformats.org/drawingml/2006/main">
+              <a:graphicData uri="http://schemas.openxmlformats.org/drawingml/2006/picture">
+                <pic:pic xmlns:pic="http://schemas.openxmlformats.org/drawingml/2006/picture">
+                  <pic:nvPicPr>
+                    <pic:cNvPr id="4" name="PopulationFunction.bmp"/>
+                    <pic:cNvPicPr/>
+                  </pic:nvPicPr>
+                  <pic:blipFill>
+                    <a:blip r:embed="rId10">
+                      <a:extLst>
+                        <a:ext uri="{28A0092B-C50C-407E-A947-70E740481C1C}">
+                          <a14:useLocalDpi xmlns:a14="http://schemas.microsoft.com/office/drawing/2010/main" val="0"/>
+                        </a:ext>
+                      </a:extLst>
+                    </a:blip>
+                    <a:stretch>
+                      <a:fillRect/>
+                    </a:stretch>
+                  </pic:blipFill>
+                  <pic:spPr>
+                    <a:xfrm>
+                      <a:off x="0" y="0"/>
+                      <a:ext cx="5084173" cy="877625"/>
+                    </a:xfrm>
+                    <a:prstGeom prst="rect">
+                      <a:avLst/>
+                    </a:prstGeom>
+                  </pic:spPr>
+                </pic:pic>
+              </a:graphicData>
+            </a:graphic>
+          </wp:inline>
+        </w:drawing>
       </w:r>
     </w:p>
     <w:p>
@@ -8049,9 +8174,6 @@
           <w:numId w:val="7"/>
         </w:numPr>
       </w:pPr>
-      <w:r>
-        <w:t>Weather: weather impact factor</w:t>
-      </w:r>
     </w:p>
     <w:p>
       <w:pPr>
@@ -8061,8 +8183,13 @@
           <w:numId w:val="7"/>
         </w:numPr>
       </w:pPr>
-      <w:r>
-        <w:t>Resource capacity: sum of all resource suitability values within the dispersal distance of the FT</w:t>
+      <w:proofErr w:type="spellStart"/>
+      <w:r>
+        <w:t>Ntj</w:t>
+      </w:r>
+      <w:proofErr w:type="spellEnd"/>
+      <w:r>
+        <w:t>: current population size of the FT population in the cell</w:t>
       </w:r>
     </w:p>
     <w:p>
@@ -8073,8 +8200,13 @@
           <w:numId w:val="7"/>
         </w:numPr>
       </w:pPr>
-      <w:r>
-        <w:t>C:sum of the competition values of FTs in the cell with the same flying period</w:t>
+      <w:proofErr w:type="spellStart"/>
+      <w:r>
+        <w:t>Rj</w:t>
+      </w:r>
+      <w:proofErr w:type="spellEnd"/>
+      <w:r>
+        <w:t>: growth rate of FT</w:t>
       </w:r>
     </w:p>
     <w:p>
@@ -8085,13 +8217,8 @@
           <w:numId w:val="7"/>
         </w:numPr>
       </w:pPr>
-      <w:proofErr w:type="spellStart"/>
-      <w:r>
-        <w:t>Cj</w:t>
-      </w:r>
-      <w:proofErr w:type="spellEnd"/>
-      <w:r>
-        <w:t xml:space="preserve">: competition value of the FT </w:t>
+      <w:r>
+        <w:t>Weather: weather impact factor</w:t>
       </w:r>
     </w:p>
     <w:p>
@@ -8103,7 +8230,7 @@
         </w:numPr>
       </w:pPr>
       <w:r>
-        <w:t>Ci: competition value of another FT within the cell; Ni: current population size of that FT population in the cell</w:t>
+        <w:t>Resource capacity: sum of all resource suitability values within the dispersal distance of the FT</w:t>
       </w:r>
     </w:p>
     <w:p>
@@ -8114,13 +8241,8 @@
           <w:numId w:val="7"/>
         </w:numPr>
       </w:pPr>
-      <w:proofErr w:type="spellStart"/>
-      <w:r>
-        <w:t>Kj</w:t>
-      </w:r>
-      <w:proofErr w:type="spellEnd"/>
-      <w:r>
-        <w:t>: nest capacity of the FT population in the current cell</w:t>
+      <w:r>
+        <w:t>C:sum of the competition values of FTs in the cell with the same flying period</w:t>
       </w:r>
     </w:p>
     <w:p>
@@ -8131,17 +8253,65 @@
           <w:numId w:val="7"/>
         </w:numPr>
       </w:pPr>
-      <w:commentRangeStart w:id="3"/>
+      <w:proofErr w:type="spellStart"/>
+      <w:r>
+        <w:t>Cj</w:t>
+      </w:r>
+      <w:proofErr w:type="spellEnd"/>
+      <w:r>
+        <w:t xml:space="preserve">: competition value of the FT </w:t>
+      </w:r>
+    </w:p>
+    <w:p>
+      <w:pPr>
+        <w:pStyle w:val="Listenabsatz"/>
+        <w:numPr>
+          <w:ilvl w:val="0"/>
+          <w:numId w:val="7"/>
+        </w:numPr>
+      </w:pPr>
+      <w:r>
+        <w:t>Ci: competition value of another FT within the cell; Ni: current population size of that FT population in the cell</w:t>
+      </w:r>
+    </w:p>
+    <w:p>
+      <w:pPr>
+        <w:pStyle w:val="Listenabsatz"/>
+        <w:numPr>
+          <w:ilvl w:val="0"/>
+          <w:numId w:val="7"/>
+        </w:numPr>
+      </w:pPr>
+      <w:proofErr w:type="spellStart"/>
+      <w:r>
+        <w:t>Kj</w:t>
+      </w:r>
+      <w:proofErr w:type="spellEnd"/>
+      <w:r>
+        <w:t>: nest capacity of the FT population in the current cell</w:t>
+      </w:r>
+    </w:p>
+    <w:p>
+      <w:pPr>
+        <w:pStyle w:val="Listenabsatz"/>
+        <w:numPr>
+          <w:ilvl w:val="0"/>
+          <w:numId w:val="7"/>
+        </w:numPr>
+      </w:pPr>
+      <w:commentRangeStart w:id="2"/>
       <w:r>
         <w:t>Only FTs with the same flying periods are considered for interspecific competition;</w:t>
       </w:r>
-      <w:commentRangeEnd w:id="3"/>
+      <w:commentRangeEnd w:id="2"/>
       <w:r>
         <w:rPr>
           <w:rStyle w:val="Kommentarzeichen"/>
         </w:rPr>
-        <w:commentReference w:id="3"/>
-      </w:r>
+        <w:commentReference w:id="2"/>
+      </w:r>
+      <w:bookmarkStart w:id="3" w:name="_GoBack"/>
+      <w:bookmarkEnd w:id="3"/>
     </w:p>
     <w:p>
       <w:pPr>
@@ -8213,7 +8383,7 @@
                     </pic:cNvPicPr>
                   </pic:nvPicPr>
                   <pic:blipFill>
-                    <a:blip r:embed="rId10" cstate="print">
+                    <a:blip r:embed="rId11" cstate="print">
                       <a:extLst>
                         <a:ext uri="{28A0092B-C50C-407E-A947-70E740481C1C}">
                           <a14:useLocalDpi xmlns:a14="http://schemas.microsoft.com/office/drawing/2010/main" val="0"/>
@@ -8279,7 +8449,7 @@
                     </pic:cNvPicPr>
                   </pic:nvPicPr>
                   <pic:blipFill>
-                    <a:blip r:embed="rId11" cstate="print">
+                    <a:blip r:embed="rId12" cstate="print">
                       <a:extLst>
                         <a:ext uri="{28A0092B-C50C-407E-A947-70E740481C1C}">
                           <a14:useLocalDpi xmlns:a14="http://schemas.microsoft.com/office/drawing/2010/main" val="0"/>
@@ -8348,7 +8518,7 @@
                     </pic:cNvPicPr>
                   </pic:nvPicPr>
                   <pic:blipFill>
-                    <a:blip r:embed="rId12" cstate="print">
+                    <a:blip r:embed="rId13" cstate="print">
                       <a:extLst>
                         <a:ext uri="{28A0092B-C50C-407E-A947-70E740481C1C}">
                           <a14:useLocalDpi xmlns:a14="http://schemas.microsoft.com/office/drawing/2010/main" val="0"/>
@@ -8405,7 +8575,7 @@
                     </pic:cNvPicPr>
                   </pic:nvPicPr>
                   <pic:blipFill>
-                    <a:blip r:embed="rId13" cstate="print">
+                    <a:blip r:embed="rId14" cstate="print">
                       <a:extLst>
                         <a:ext uri="{28A0092B-C50C-407E-A947-70E740481C1C}">
                           <a14:useLocalDpi xmlns:a14="http://schemas.microsoft.com/office/drawing/2010/main" val="0"/>
@@ -8462,7 +8632,7 @@
                     </pic:cNvPicPr>
                   </pic:nvPicPr>
                   <pic:blipFill>
-                    <a:blip r:embed="rId14" cstate="print">
+                    <a:blip r:embed="rId15" cstate="print">
                       <a:extLst>
                         <a:ext uri="{28A0092B-C50C-407E-A947-70E740481C1C}">
                           <a14:useLocalDpi xmlns:a14="http://schemas.microsoft.com/office/drawing/2010/main" val="0"/>
@@ -8615,7 +8785,6 @@
         </w:numPr>
       </w:pPr>
       <w:r>
-        <w:lastRenderedPageBreak/>
         <w:t>For the other land use classes: urban, forest, bare: The probability of a cell being disturbed is 0.5, 0.1 and 0.5 respectively. E.g. these processes are not considered patch</w:t>
       </w:r>
       <w:r>
@@ -8653,6 +8822,9 @@
     <w:p>
       <w:pPr>
         <w:pStyle w:val="Kommentartext"/>
+        <w:rPr>
+          <w:lang w:val="de-DE"/>
+        </w:rPr>
       </w:pPr>
       <w:r>
         <w:rPr>
@@ -8661,32 +8833,14 @@
         <w:annotationRef/>
       </w:r>
       <w:r>
-        <w:t>Alternative/</w:t>
-      </w:r>
-      <w:proofErr w:type="spellStart"/>
-      <w:r>
-        <w:t>Zusätzlich</w:t>
-      </w:r>
-      <w:proofErr w:type="spellEnd"/>
-      <w:r>
-        <w:t xml:space="preserve">: </w:t>
-      </w:r>
-      <w:proofErr w:type="spellStart"/>
-      <w:r>
-        <w:t>Spielraum</w:t>
-      </w:r>
-      <w:proofErr w:type="spellEnd"/>
-      <w:r>
-        <w:t xml:space="preserve"> </w:t>
-      </w:r>
-      <w:proofErr w:type="spellStart"/>
-      <w:r>
-        <w:t>zulassen</w:t>
-      </w:r>
-      <w:proofErr w:type="spellEnd"/>
+        <w:rPr>
+          <w:lang w:val="de-DE"/>
+        </w:rPr>
+        <w:t>Alternative/Zusätzlich: Spielraum zulassen</w:t>
+      </w:r>
     </w:p>
   </w:comment>
-  <w:comment w:id="2" w:author="jette reeg" w:date="2020-03-24T13:34:00Z" w:initials="jr">
+  <w:comment w:id="1" w:author="jette reeg" w:date="2020-05-06T08:50:00Z" w:initials="jr">
     <w:p>
       <w:pPr>
         <w:pStyle w:val="Kommentartext"/>
@@ -8701,17 +8855,22 @@
         <w:annotationRef/>
       </w:r>
       <w:r>
-        <w:t xml:space="preserve">Competition for nesting site (~K) is not yet integrated? </w:t>
-      </w:r>
-      <w:r>
         <w:rPr>
           <w:lang w:val="de-DE"/>
         </w:rPr>
-        <w:t>(overall sumCap)</w:t>
-      </w:r>
+        <w:t xml:space="preserve">Add update </w:t>
+      </w:r>
+      <w:proofErr w:type="spellStart"/>
+      <w:r>
+        <w:rPr>
+          <w:lang w:val="de-DE"/>
+        </w:rPr>
+        <w:t>foraging</w:t>
+      </w:r>
+      <w:proofErr w:type="spellEnd"/>
     </w:p>
   </w:comment>
-  <w:comment w:id="3" w:author="jette reeg" w:date="2020-04-02T11:48:00Z" w:initials="jr">
+  <w:comment w:id="2" w:author="jette reeg" w:date="2020-04-02T11:48:00Z" w:initials="jr">
     <w:p>
       <w:pPr>
         <w:pStyle w:val="Kommentartext"/>
@@ -8801,7 +8960,7 @@
 <file path=word/commentsExtended.xml><?xml version="1.0" encoding="utf-8"?>
 <w15:commentsEx xmlns:wpc="http://schemas.microsoft.com/office/word/2010/wordprocessingCanvas" xmlns:mc="http://schemas.openxmlformats.org/markup-compatibility/2006" xmlns:o="urn:schemas-microsoft-com:office:office" xmlns:r="http://schemas.openxmlformats.org/officeDocument/2006/relationships" xmlns:m="http://schemas.openxmlformats.org/officeDocument/2006/math" xmlns:v="urn:schemas-microsoft-com:vml" xmlns:wp14="http://schemas.microsoft.com/office/word/2010/wordprocessingDrawing" xmlns:wp="http://schemas.openxmlformats.org/drawingml/2006/wordprocessingDrawing" xmlns:w10="urn:schemas-microsoft-com:office:word" xmlns:w="http://schemas.openxmlformats.org/wordprocessingml/2006/main" xmlns:w14="http://schemas.microsoft.com/office/word/2010/wordml" xmlns:w15="http://schemas.microsoft.com/office/word/2012/wordml" xmlns:wpg="http://schemas.microsoft.com/office/word/2010/wordprocessingGroup" xmlns:wpi="http://schemas.microsoft.com/office/word/2010/wordprocessingInk" xmlns:wne="http://schemas.microsoft.com/office/word/2006/wordml" xmlns:wps="http://schemas.microsoft.com/office/word/2010/wordprocessingShape" mc:Ignorable="w14 w15 wp14">
   <w15:commentEx w15:paraId="75D26623" w15:done="0"/>
-  <w15:commentEx w15:paraId="70573455" w15:done="0"/>
+  <w15:commentEx w15:paraId="0D42F122" w15:done="0"/>
   <w15:commentEx w15:paraId="56402A7F" w15:done="0"/>
 </w15:commentsEx>
 </file>
@@ -9602,7 +9761,7 @@
   <w:abstractNum w:abstractNumId="7" w15:restartNumberingAfterBreak="0">
     <w:nsid w:val="430256A7"/>
     <w:multiLevelType w:val="hybridMultilevel"/>
-    <w:tmpl w:val="3AA2BF5C"/>
+    <w:tmpl w:val="9F6EEE2C"/>
     <w:lvl w:ilvl="0" w:tplc="04070001">
       <w:start w:val="1"/>
       <w:numFmt w:val="bullet"/>
@@ -9627,7 +9786,7 @@
         <w:rFonts w:ascii="Courier New" w:hAnsi="Courier New" w:cs="Courier New" w:hint="default"/>
       </w:rPr>
     </w:lvl>
-    <w:lvl w:ilvl="2" w:tplc="04070005" w:tentative="1">
+    <w:lvl w:ilvl="2" w:tplc="04070005">
       <w:start w:val="1"/>
       <w:numFmt w:val="bullet"/>
       <w:lvlText w:val=""/>
@@ -11445,7 +11604,7 @@
 </file>
 
 <file path=customXml/itemProps1.xml><?xml version="1.0" encoding="utf-8"?>
-<ds:datastoreItem xmlns:ds="http://schemas.openxmlformats.org/officeDocument/2006/customXml" ds:itemID="{699E5C68-466E-48B8-9BCD-9956D88C7BAF}">
+<ds:datastoreItem xmlns:ds="http://schemas.openxmlformats.org/officeDocument/2006/customXml" ds:itemID="{3EBCEC07-C218-4C54-ABAF-F8BF826E3137}">
   <ds:schemaRefs>
     <ds:schemaRef ds:uri="http://schemas.openxmlformats.org/officeDocument/2006/bibliography"/>
   </ds:schemaRefs>

</xml_diff>